<commit_message>
Commit of last week
</commit_message>
<xml_diff>
--- a/project_5.docx
+++ b/project_5.docx
@@ -11,11 +11,18 @@
       </w:pPr>
       <w:r>
         <w:rPr/>
-        <w:t xml:space="preserve">PROJECT </w:t>
+        <w:t>PROJECT 5</w:t>
       </w:r>
+    </w:p>
+    <w:p>
+      <w:pPr>
+        <w:pStyle w:val="Normal"/>
+        <w:bidi w:val="0"/>
+        <w:jc w:val="start"/>
+        <w:rPr/>
+      </w:pPr>
       <w:r>
         <w:rPr/>
-        <w:t>5</w:t>
       </w:r>
     </w:p>
     <w:p>
@@ -42,7 +49,13 @@
       </w:pPr>
       <w:r>
         <w:rPr/>
-        <w:t>Je me base sur le body des questions pas juste le titre, right ? Il me faut une nouvelle lib pour l-api on dirait</w:t>
+        <w:t xml:space="preserve">Should I use </w:t>
+      </w:r>
+      <w:bookmarkStart w:id="0" w:name="2683"/>
+      <w:bookmarkEnd w:id="0"/>
+      <w:r>
+        <w:rPr/>
+        <w:t>Bigram and Trigram ?</w:t>
       </w:r>
     </w:p>
     <w:p>
@@ -58,22 +71,7 @@
       </w:pPr>
       <w:r>
         <w:rPr/>
-        <w:t>Combien de questions je devrais utiliser environ pour ce projet ?</w:t>
-      </w:r>
-    </w:p>
-    <w:p>
-      <w:pPr>
-        <w:pStyle w:val="Normal"/>
-        <w:numPr>
-          <w:ilvl w:val="0"/>
-          <w:numId w:val="1"/>
-        </w:numPr>
-        <w:bidi w:val="0"/>
-        <w:jc w:val="start"/>
-        <w:rPr/>
-      </w:pPr>
-      <w:r>
-        <w:rPr/>
+        <w:t>Should I filter english questions ?</w:t>
       </w:r>
     </w:p>
     <w:sectPr>
@@ -231,6 +229,7 @@
   <w:abstractNum w:abstractNumId="2">
     <w:lvl w:ilvl="0">
       <w:start w:val="1"/>
+      <w:pStyle w:val="Heading1"/>
       <w:numFmt w:val="none"/>
       <w:suff w:val="nothing"/>
       <w:lvlText w:val=""/>
@@ -391,6 +390,23 @@
       <w:sz w:val="24"/>
       <w:szCs w:val="24"/>
       <w:lang w:val="fr-CH" w:eastAsia="zh-CN" w:bidi="hi-IN"/>
+    </w:rPr>
+  </w:style>
+  <w:style w:type="paragraph" w:styleId="Heading1">
+    <w:name w:val="Heading 1"/>
+    <w:basedOn w:val="Heading"/>
+    <w:next w:val="BodyText"/>
+    <w:qFormat/>
+    <w:pPr>
+      <w:spacing w:before="240" w:after="120"/>
+      <w:outlineLvl w:val="0"/>
+    </w:pPr>
+    <w:rPr>
+      <w:rFonts w:ascii="Liberation Serif" w:hAnsi="Liberation Serif" w:eastAsia="Noto Serif CJK SC" w:cs="Noto Sans Devanagari"/>
+      <w:b/>
+      <w:bCs/>
+      <w:sz w:val="48"/>
+      <w:szCs w:val="48"/>
     </w:rPr>
   </w:style>
   <w:style w:type="paragraph" w:styleId="Heading5">

</xml_diff>

<commit_message>
First notebook well advanced.
</commit_message>
<xml_diff>
--- a/project_5.docx
+++ b/project_5.docx
@@ -49,13 +49,7 @@
       </w:pPr>
       <w:r>
         <w:rPr/>
-        <w:t xml:space="preserve">Should I use </w:t>
-      </w:r>
-      <w:bookmarkStart w:id="0" w:name="2683"/>
-      <w:bookmarkEnd w:id="0"/>
-      <w:r>
-        <w:rPr/>
-        <w:t>Bigram and Trigram ?</w:t>
+        <w:t>Should I filter english questions ?</w:t>
       </w:r>
     </w:p>
     <w:p>
@@ -71,7 +65,89 @@
       </w:pPr>
       <w:r>
         <w:rPr/>
-        <w:t>Should I filter english questions ?</w:t>
+        <w:t>Should I remove the body with too many characters ? Check boxplot.</w:t>
+      </w:r>
+    </w:p>
+    <w:p>
+      <w:pPr>
+        <w:pStyle w:val="Normal"/>
+        <w:numPr>
+          <w:ilvl w:val="0"/>
+          <w:numId w:val="1"/>
+        </w:numPr>
+        <w:bidi w:val="0"/>
+        <w:jc w:val="start"/>
+        <w:rPr/>
+      </w:pPr>
+      <w:r>
+        <w:rPr/>
+        <w:t>Should I remove the small tokens &lt; 3 characters ?</w:t>
+      </w:r>
+    </w:p>
+    <w:p>
+      <w:pPr>
+        <w:pStyle w:val="Normal"/>
+        <w:numPr>
+          <w:ilvl w:val="0"/>
+          <w:numId w:val="1"/>
+        </w:numPr>
+        <w:bidi w:val="0"/>
+        <w:jc w:val="start"/>
+        <w:rPr/>
+      </w:pPr>
+      <w:r>
+        <w:rPr/>
+        <w:t>H</w:t>
+      </w:r>
+      <w:r>
+        <w:rPr/>
+        <w:t>ow s</w:t>
+      </w:r>
+      <w:r>
+        <w:rPr/>
+        <w:t xml:space="preserve">hould I use </w:t>
+      </w:r>
+      <w:bookmarkStart w:id="0" w:name="2683"/>
+      <w:bookmarkEnd w:id="0"/>
+      <w:r>
+        <w:rPr/>
+        <w:t xml:space="preserve">Bigram and Trigram ? Ca reduirait la taille de mon corpus. </w:t>
+      </w:r>
+      <w:r>
+        <w:rPr/>
+        <w:t>Should I lemmatize the words there ?</w:t>
+      </w:r>
+    </w:p>
+    <w:p>
+      <w:pPr>
+        <w:pStyle w:val="Normal"/>
+        <w:numPr>
+          <w:ilvl w:val="0"/>
+          <w:numId w:val="1"/>
+        </w:numPr>
+        <w:bidi w:val="0"/>
+        <w:jc w:val="start"/>
+        <w:rPr/>
+      </w:pPr>
+      <w:r>
+        <w:rPr/>
+        <w:t>Should I convert the numbers to their letters ? For now I remove them.</w:t>
+      </w:r>
+    </w:p>
+    <w:p>
+      <w:pPr>
+        <w:pStyle w:val="Normal"/>
+        <w:numPr>
+          <w:ilvl w:val="0"/>
+          <w:numId w:val="1"/>
+        </w:numPr>
+        <w:bidi w:val="0"/>
+        <w:jc w:val="start"/>
+        <w:rPr/>
+      </w:pPr>
+      <w:r>
+        <w:rPr/>
+        <w:t>What else should I show in my analysis ?</w:t>
       </w:r>
     </w:p>
     <w:sectPr>
@@ -229,7 +305,6 @@
   <w:abstractNum w:abstractNumId="2">
     <w:lvl w:ilvl="0">
       <w:start w:val="1"/>
-      <w:pStyle w:val="Heading1"/>
       <w:numFmt w:val="none"/>
       <w:suff w:val="nothing"/>
       <w:lvlText w:val=""/>

</xml_diff>

<commit_message>
Added all the notebooks, stable state for all except the 4th.
</commit_message>
<xml_diff>
--- a/project_5.docx
+++ b/project_5.docx
@@ -34,6 +34,18 @@
       </w:pPr>
       <w:r>
         <w:rPr/>
+        <w:t>ANALYSIS</w:t>
+      </w:r>
+    </w:p>
+    <w:p>
+      <w:pPr>
+        <w:pStyle w:val="Normal"/>
+        <w:bidi w:val="0"/>
+        <w:jc w:val="start"/>
+        <w:rPr/>
+      </w:pPr>
+      <w:r>
+        <w:rPr/>
       </w:r>
     </w:p>
     <w:p>
@@ -49,7 +61,11 @@
       </w:pPr>
       <w:r>
         <w:rPr/>
-        <w:t>Should I filter english questions ?</w:t>
+        <w:t xml:space="preserve">Should I filter english questions ? </w:t>
+      </w:r>
+      <w:r>
+        <w:rPr/>
+        <w:t>Lot of false positives.</w:t>
       </w:r>
     </w:p>
     <w:p>
@@ -81,7 +97,13 @@
       </w:pPr>
       <w:r>
         <w:rPr/>
-        <w:t>Should I remove the small tokens &lt; 3 characters ?</w:t>
+        <w:t xml:space="preserve">How should I use </w:t>
+      </w:r>
+      <w:bookmarkStart w:id="0" w:name="2683"/>
+      <w:bookmarkEnd w:id="0"/>
+      <w:r>
+        <w:rPr/>
+        <w:t>Bigram and Trigram ? Ca reduirait la taille de mon corpus. Should I lemmatize the words there ?</w:t>
       </w:r>
     </w:p>
     <w:p>
@@ -97,25 +119,7 @@
       </w:pPr>
       <w:r>
         <w:rPr/>
-        <w:t>H</w:t>
-      </w:r>
-      <w:r>
-        <w:rPr/>
-        <w:t>ow s</w:t>
-      </w:r>
-      <w:r>
-        <w:rPr/>
-        <w:t xml:space="preserve">hould I use </w:t>
-      </w:r>
-      <w:bookmarkStart w:id="0" w:name="2683"/>
-      <w:bookmarkEnd w:id="0"/>
-      <w:r>
-        <w:rPr/>
-        <w:t xml:space="preserve">Bigram and Trigram ? Ca reduirait la taille de mon corpus. </w:t>
-      </w:r>
-      <w:r>
-        <w:rPr/>
-        <w:t>Should I lemmatize the words there ?</w:t>
+        <w:t>Should I convert the numbers to their letters ? For now I remove them.s</w:t>
       </w:r>
     </w:p>
     <w:p>
@@ -131,7 +135,7 @@
       </w:pPr>
       <w:r>
         <w:rPr/>
-        <w:t>Should I convert the numbers to their letters ? For now I remove them.</w:t>
+        <w:t>Bag of words with dimensionality reduction ? TSNE following tf-idf ?</w:t>
       </w:r>
     </w:p>
     <w:p>
@@ -147,7 +151,169 @@
       </w:pPr>
       <w:r>
         <w:rPr/>
+        <w:t xml:space="preserve">Should I remove the href links from my text ? Or http links ? </w:t>
+      </w:r>
+      <w:r>
+        <w:rPr/>
+        <w:t>I could use the filter about this earlier in the cleaning method.</w:t>
+      </w:r>
+    </w:p>
+    <w:p>
+      <w:pPr>
+        <w:pStyle w:val="Normal"/>
+        <w:numPr>
+          <w:ilvl w:val="0"/>
+          <w:numId w:val="1"/>
+        </w:numPr>
+        <w:bidi w:val="0"/>
+        <w:jc w:val="start"/>
+        <w:rPr/>
+      </w:pPr>
+      <w:r>
+        <w:rPr/>
         <w:t>What else should I show in my analysis ?</w:t>
+      </w:r>
+    </w:p>
+    <w:p>
+      <w:pPr>
+        <w:pStyle w:val="Normal"/>
+        <w:bidi w:val="0"/>
+        <w:jc w:val="start"/>
+        <w:rPr/>
+      </w:pPr>
+      <w:r>
+        <w:rPr/>
+      </w:r>
+    </w:p>
+    <w:p>
+      <w:pPr>
+        <w:pStyle w:val="Normal"/>
+        <w:bidi w:val="0"/>
+        <w:jc w:val="start"/>
+        <w:rPr/>
+      </w:pPr>
+      <w:r>
+        <w:rPr/>
+        <w:t>UNSUPERVISED</w:t>
+      </w:r>
+    </w:p>
+    <w:p>
+      <w:pPr>
+        <w:pStyle w:val="Normal"/>
+        <w:numPr>
+          <w:ilvl w:val="0"/>
+          <w:numId w:val="2"/>
+        </w:numPr>
+        <w:bidi w:val="0"/>
+        <w:jc w:val="start"/>
+        <w:rPr/>
+      </w:pPr>
+      <w:r>
+        <w:rPr/>
+        <w:t>C_V good method for evaluation ? Ligne 112.</w:t>
+      </w:r>
+    </w:p>
+    <w:p>
+      <w:pPr>
+        <w:pStyle w:val="Normal"/>
+        <w:bidi w:val="0"/>
+        <w:jc w:val="start"/>
+        <w:rPr/>
+      </w:pPr>
+      <w:r>
+        <w:rPr/>
+      </w:r>
+    </w:p>
+    <w:p>
+      <w:pPr>
+        <w:pStyle w:val="Normal"/>
+        <w:bidi w:val="0"/>
+        <w:jc w:val="start"/>
+        <w:rPr/>
+      </w:pPr>
+      <w:r>
+        <w:rPr/>
+        <w:t>SUPERVISED</w:t>
+      </w:r>
+    </w:p>
+    <w:p>
+      <w:pPr>
+        <w:pStyle w:val="Normal"/>
+        <w:numPr>
+          <w:ilvl w:val="0"/>
+          <w:numId w:val="3"/>
+        </w:numPr>
+        <w:bidi w:val="0"/>
+        <w:jc w:val="start"/>
+        <w:rPr/>
+      </w:pPr>
+      <w:r>
+        <w:rPr/>
+        <w:t>I’ll use Binary Relevance scheme and the Classifyier Chain Scheme, should I use another one as well ?</w:t>
+      </w:r>
+    </w:p>
+    <w:p>
+      <w:pPr>
+        <w:pStyle w:val="Normal"/>
+        <w:numPr>
+          <w:ilvl w:val="0"/>
+          <w:numId w:val="3"/>
+        </w:numPr>
+        <w:bidi w:val="0"/>
+        <w:jc w:val="start"/>
+        <w:rPr/>
+      </w:pPr>
+      <w:r>
+        <w:rPr/>
+        <w:t xml:space="preserve">Is Hamming Loss a good way to evaluate a model ? Should I use more like </w:t>
+      </w:r>
+      <w:r>
+        <w:rPr/>
+        <w:t xml:space="preserve">accuracy ratio, F1, … ? </w:t>
+      </w:r>
+      <w:r>
+        <w:rPr/>
+        <w:t>Subset accuracy seems to extreme as I don’t want the exact orders and all tags necessarily.</w:t>
+      </w:r>
+    </w:p>
+    <w:p>
+      <w:pPr>
+        <w:pStyle w:val="Normal"/>
+        <w:numPr>
+          <w:ilvl w:val="0"/>
+          <w:numId w:val="3"/>
+        </w:numPr>
+        <w:bidi w:val="0"/>
+        <w:jc w:val="start"/>
+        <w:rPr/>
+      </w:pPr>
+      <w:r>
+        <w:rPr/>
+        <w:t>Word2Vec(</w:t>
+      </w:r>
+      <w:r>
+        <w:rPr/>
+        <w:t xml:space="preserve">Continuous Bag of Words </w:t>
+      </w:r>
+      <w:r>
+        <w:rPr/>
+        <w:t>or</w:t>
+      </w:r>
+      <w:r>
+        <w:rPr/>
+        <w:t xml:space="preserve"> The skip gram model</w:t>
+      </w:r>
+      <w:r>
+        <w:rPr/>
+        <w:t xml:space="preserve">) or Sentence2Vec or Doc2Vec ? </w:t>
+      </w:r>
+      <w:r>
+        <w:rPr/>
+        <w:t xml:space="preserve">Doc2Vec </w:t>
+      </w:r>
+      <w:r>
+        <w:rPr/>
+        <w:t>seems to also consider the context of the words.</w:t>
       </w:r>
     </w:p>
     <w:sectPr>
@@ -305,6 +471,280 @@
   <w:abstractNum w:abstractNumId="2">
     <w:lvl w:ilvl="0">
       <w:start w:val="1"/>
+      <w:numFmt w:val="bullet"/>
+      <w:lvlText w:val=""/>
+      <w:lvlJc w:val="start"/>
+      <w:pPr>
+        <w:tabs>
+          <w:tab w:val="num" w:pos="720"/>
+        </w:tabs>
+        <w:ind w:start="720" w:hanging="360"/>
+      </w:pPr>
+      <w:rPr>
+        <w:rFonts w:ascii="Symbol" w:hAnsi="Symbol" w:cs="Symbol" w:hint="default"/>
+      </w:rPr>
+    </w:lvl>
+    <w:lvl w:ilvl="1">
+      <w:start w:val="1"/>
+      <w:numFmt w:val="bullet"/>
+      <w:lvlText w:val="◦"/>
+      <w:lvlJc w:val="start"/>
+      <w:pPr>
+        <w:tabs>
+          <w:tab w:val="num" w:pos="1080"/>
+        </w:tabs>
+        <w:ind w:start="1080" w:hanging="360"/>
+      </w:pPr>
+      <w:rPr>
+        <w:rFonts w:ascii="OpenSymbol" w:hAnsi="OpenSymbol" w:cs="OpenSymbol" w:hint="default"/>
+      </w:rPr>
+    </w:lvl>
+    <w:lvl w:ilvl="2">
+      <w:start w:val="1"/>
+      <w:numFmt w:val="bullet"/>
+      <w:lvlText w:val="▪"/>
+      <w:lvlJc w:val="start"/>
+      <w:pPr>
+        <w:tabs>
+          <w:tab w:val="num" w:pos="1440"/>
+        </w:tabs>
+        <w:ind w:start="1440" w:hanging="360"/>
+      </w:pPr>
+      <w:rPr>
+        <w:rFonts w:ascii="OpenSymbol" w:hAnsi="OpenSymbol" w:cs="OpenSymbol" w:hint="default"/>
+      </w:rPr>
+    </w:lvl>
+    <w:lvl w:ilvl="3">
+      <w:start w:val="1"/>
+      <w:numFmt w:val="bullet"/>
+      <w:lvlText w:val=""/>
+      <w:lvlJc w:val="start"/>
+      <w:pPr>
+        <w:tabs>
+          <w:tab w:val="num" w:pos="1800"/>
+        </w:tabs>
+        <w:ind w:start="1800" w:hanging="360"/>
+      </w:pPr>
+      <w:rPr>
+        <w:rFonts w:ascii="Symbol" w:hAnsi="Symbol" w:cs="Symbol" w:hint="default"/>
+      </w:rPr>
+    </w:lvl>
+    <w:lvl w:ilvl="4">
+      <w:start w:val="1"/>
+      <w:numFmt w:val="bullet"/>
+      <w:lvlText w:val="◦"/>
+      <w:lvlJc w:val="start"/>
+      <w:pPr>
+        <w:tabs>
+          <w:tab w:val="num" w:pos="2160"/>
+        </w:tabs>
+        <w:ind w:start="2160" w:hanging="360"/>
+      </w:pPr>
+      <w:rPr>
+        <w:rFonts w:ascii="OpenSymbol" w:hAnsi="OpenSymbol" w:cs="OpenSymbol" w:hint="default"/>
+      </w:rPr>
+    </w:lvl>
+    <w:lvl w:ilvl="5">
+      <w:start w:val="1"/>
+      <w:numFmt w:val="bullet"/>
+      <w:lvlText w:val="▪"/>
+      <w:lvlJc w:val="start"/>
+      <w:pPr>
+        <w:tabs>
+          <w:tab w:val="num" w:pos="2520"/>
+        </w:tabs>
+        <w:ind w:start="2520" w:hanging="360"/>
+      </w:pPr>
+      <w:rPr>
+        <w:rFonts w:ascii="OpenSymbol" w:hAnsi="OpenSymbol" w:cs="OpenSymbol" w:hint="default"/>
+      </w:rPr>
+    </w:lvl>
+    <w:lvl w:ilvl="6">
+      <w:start w:val="1"/>
+      <w:numFmt w:val="bullet"/>
+      <w:lvlText w:val=""/>
+      <w:lvlJc w:val="start"/>
+      <w:pPr>
+        <w:tabs>
+          <w:tab w:val="num" w:pos="2880"/>
+        </w:tabs>
+        <w:ind w:start="2880" w:hanging="360"/>
+      </w:pPr>
+      <w:rPr>
+        <w:rFonts w:ascii="Symbol" w:hAnsi="Symbol" w:cs="Symbol" w:hint="default"/>
+      </w:rPr>
+    </w:lvl>
+    <w:lvl w:ilvl="7">
+      <w:start w:val="1"/>
+      <w:numFmt w:val="bullet"/>
+      <w:lvlText w:val="◦"/>
+      <w:lvlJc w:val="start"/>
+      <w:pPr>
+        <w:tabs>
+          <w:tab w:val="num" w:pos="3240"/>
+        </w:tabs>
+        <w:ind w:start="3240" w:hanging="360"/>
+      </w:pPr>
+      <w:rPr>
+        <w:rFonts w:ascii="OpenSymbol" w:hAnsi="OpenSymbol" w:cs="OpenSymbol" w:hint="default"/>
+      </w:rPr>
+    </w:lvl>
+    <w:lvl w:ilvl="8">
+      <w:start w:val="1"/>
+      <w:numFmt w:val="bullet"/>
+      <w:lvlText w:val="▪"/>
+      <w:lvlJc w:val="start"/>
+      <w:pPr>
+        <w:tabs>
+          <w:tab w:val="num" w:pos="3600"/>
+        </w:tabs>
+        <w:ind w:start="3600" w:hanging="360"/>
+      </w:pPr>
+      <w:rPr>
+        <w:rFonts w:ascii="OpenSymbol" w:hAnsi="OpenSymbol" w:cs="OpenSymbol" w:hint="default"/>
+      </w:rPr>
+    </w:lvl>
+  </w:abstractNum>
+  <w:abstractNum w:abstractNumId="3">
+    <w:lvl w:ilvl="0">
+      <w:start w:val="1"/>
+      <w:numFmt w:val="bullet"/>
+      <w:lvlText w:val=""/>
+      <w:lvlJc w:val="start"/>
+      <w:pPr>
+        <w:tabs>
+          <w:tab w:val="num" w:pos="720"/>
+        </w:tabs>
+        <w:ind w:start="720" w:hanging="360"/>
+      </w:pPr>
+      <w:rPr>
+        <w:rFonts w:ascii="Symbol" w:hAnsi="Symbol" w:cs="Symbol" w:hint="default"/>
+      </w:rPr>
+    </w:lvl>
+    <w:lvl w:ilvl="1">
+      <w:start w:val="1"/>
+      <w:numFmt w:val="bullet"/>
+      <w:lvlText w:val="◦"/>
+      <w:lvlJc w:val="start"/>
+      <w:pPr>
+        <w:tabs>
+          <w:tab w:val="num" w:pos="1080"/>
+        </w:tabs>
+        <w:ind w:start="1080" w:hanging="360"/>
+      </w:pPr>
+      <w:rPr>
+        <w:rFonts w:ascii="OpenSymbol" w:hAnsi="OpenSymbol" w:cs="OpenSymbol" w:hint="default"/>
+      </w:rPr>
+    </w:lvl>
+    <w:lvl w:ilvl="2">
+      <w:start w:val="1"/>
+      <w:numFmt w:val="bullet"/>
+      <w:lvlText w:val="▪"/>
+      <w:lvlJc w:val="start"/>
+      <w:pPr>
+        <w:tabs>
+          <w:tab w:val="num" w:pos="1440"/>
+        </w:tabs>
+        <w:ind w:start="1440" w:hanging="360"/>
+      </w:pPr>
+      <w:rPr>
+        <w:rFonts w:ascii="OpenSymbol" w:hAnsi="OpenSymbol" w:cs="OpenSymbol" w:hint="default"/>
+      </w:rPr>
+    </w:lvl>
+    <w:lvl w:ilvl="3">
+      <w:start w:val="1"/>
+      <w:numFmt w:val="bullet"/>
+      <w:lvlText w:val=""/>
+      <w:lvlJc w:val="start"/>
+      <w:pPr>
+        <w:tabs>
+          <w:tab w:val="num" w:pos="1800"/>
+        </w:tabs>
+        <w:ind w:start="1800" w:hanging="360"/>
+      </w:pPr>
+      <w:rPr>
+        <w:rFonts w:ascii="Symbol" w:hAnsi="Symbol" w:cs="Symbol" w:hint="default"/>
+      </w:rPr>
+    </w:lvl>
+    <w:lvl w:ilvl="4">
+      <w:start w:val="1"/>
+      <w:numFmt w:val="bullet"/>
+      <w:lvlText w:val="◦"/>
+      <w:lvlJc w:val="start"/>
+      <w:pPr>
+        <w:tabs>
+          <w:tab w:val="num" w:pos="2160"/>
+        </w:tabs>
+        <w:ind w:start="2160" w:hanging="360"/>
+      </w:pPr>
+      <w:rPr>
+        <w:rFonts w:ascii="OpenSymbol" w:hAnsi="OpenSymbol" w:cs="OpenSymbol" w:hint="default"/>
+      </w:rPr>
+    </w:lvl>
+    <w:lvl w:ilvl="5">
+      <w:start w:val="1"/>
+      <w:numFmt w:val="bullet"/>
+      <w:lvlText w:val="▪"/>
+      <w:lvlJc w:val="start"/>
+      <w:pPr>
+        <w:tabs>
+          <w:tab w:val="num" w:pos="2520"/>
+        </w:tabs>
+        <w:ind w:start="2520" w:hanging="360"/>
+      </w:pPr>
+      <w:rPr>
+        <w:rFonts w:ascii="OpenSymbol" w:hAnsi="OpenSymbol" w:cs="OpenSymbol" w:hint="default"/>
+      </w:rPr>
+    </w:lvl>
+    <w:lvl w:ilvl="6">
+      <w:start w:val="1"/>
+      <w:numFmt w:val="bullet"/>
+      <w:lvlText w:val=""/>
+      <w:lvlJc w:val="start"/>
+      <w:pPr>
+        <w:tabs>
+          <w:tab w:val="num" w:pos="2880"/>
+        </w:tabs>
+        <w:ind w:start="2880" w:hanging="360"/>
+      </w:pPr>
+      <w:rPr>
+        <w:rFonts w:ascii="Symbol" w:hAnsi="Symbol" w:cs="Symbol" w:hint="default"/>
+      </w:rPr>
+    </w:lvl>
+    <w:lvl w:ilvl="7">
+      <w:start w:val="1"/>
+      <w:numFmt w:val="bullet"/>
+      <w:lvlText w:val="◦"/>
+      <w:lvlJc w:val="start"/>
+      <w:pPr>
+        <w:tabs>
+          <w:tab w:val="num" w:pos="3240"/>
+        </w:tabs>
+        <w:ind w:start="3240" w:hanging="360"/>
+      </w:pPr>
+      <w:rPr>
+        <w:rFonts w:ascii="OpenSymbol" w:hAnsi="OpenSymbol" w:cs="OpenSymbol" w:hint="default"/>
+      </w:rPr>
+    </w:lvl>
+    <w:lvl w:ilvl="8">
+      <w:start w:val="1"/>
+      <w:numFmt w:val="bullet"/>
+      <w:lvlText w:val="▪"/>
+      <w:lvlJc w:val="start"/>
+      <w:pPr>
+        <w:tabs>
+          <w:tab w:val="num" w:pos="3600"/>
+        </w:tabs>
+        <w:ind w:start="3600" w:hanging="360"/>
+      </w:pPr>
+      <w:rPr>
+        <w:rFonts w:ascii="OpenSymbol" w:hAnsi="OpenSymbol" w:cs="OpenSymbol" w:hint="default"/>
+      </w:rPr>
+    </w:lvl>
+  </w:abstractNum>
+  <w:abstractNum w:abstractNumId="4">
+    <w:lvl w:ilvl="0">
+      <w:start w:val="1"/>
       <w:numFmt w:val="none"/>
       <w:suff w:val="nothing"/>
       <w:lvlText w:val=""/>
@@ -426,6 +866,12 @@
   </w:num>
   <w:num w:numId="2">
     <w:abstractNumId w:val="2"/>
+  </w:num>
+  <w:num w:numId="3">
+    <w:abstractNumId w:val="3"/>
+  </w:num>
+  <w:num w:numId="4">
+    <w:abstractNumId w:val="4"/>
   </w:num>
 </w:numbering>
 </file>

</xml_diff>

<commit_message>
Supervised training improved: introduced the word embedding processes, using a pipeline and evaluation, misc update
</commit_message>
<xml_diff>
--- a/project_5.docx
+++ b/project_5.docx
@@ -61,11 +61,7 @@
       </w:pPr>
       <w:r>
         <w:rPr/>
-        <w:t xml:space="preserve">Should I filter english questions ? </w:t>
-      </w:r>
-      <w:r>
-        <w:rPr/>
-        <w:t>Lot of false positives.</w:t>
+        <w:t>Should I filter english questions ? Lot of false positives.</w:t>
       </w:r>
     </w:p>
     <w:p>
@@ -151,11 +147,7 @@
       </w:pPr>
       <w:r>
         <w:rPr/>
-        <w:t xml:space="preserve">Should I remove the href links from my text ? Or http links ? </w:t>
-      </w:r>
-      <w:r>
-        <w:rPr/>
-        <w:t>I could use the filter about this earlier in the cleaning method.</w:t>
+        <w:t>Should I remove the href links from my text ? Or http links ? I could use the filter about this earlier in the cleaning method.</w:t>
       </w:r>
     </w:p>
     <w:p>
@@ -177,6 +169,22 @@
     <w:p>
       <w:pPr>
         <w:pStyle w:val="Normal"/>
+        <w:numPr>
+          <w:ilvl w:val="0"/>
+          <w:numId w:val="1"/>
+        </w:numPr>
+        <w:bidi w:val="0"/>
+        <w:jc w:val="start"/>
+        <w:rPr/>
+      </w:pPr>
+      <w:r>
+        <w:rPr/>
+        <w:t>How many questions should I use overall, now it’s 2500.</w:t>
+      </w:r>
+    </w:p>
+    <w:p>
+      <w:pPr>
+        <w:pStyle w:val="Normal"/>
         <w:bidi w:val="0"/>
         <w:jc w:val="start"/>
         <w:rPr/>
@@ -216,6 +224,22 @@
     <w:p>
       <w:pPr>
         <w:pStyle w:val="Normal"/>
+        <w:numPr>
+          <w:ilvl w:val="0"/>
+          <w:numId w:val="2"/>
+        </w:numPr>
+        <w:bidi w:val="0"/>
+        <w:jc w:val="start"/>
+        <w:rPr/>
+      </w:pPr>
+      <w:r>
+        <w:rPr/>
+        <w:t>Should I also compare here the 3 approches de Word/Sentence Embedding ?</w:t>
+      </w:r>
+    </w:p>
+    <w:p>
+      <w:pPr>
+        <w:pStyle w:val="Normal"/>
         <w:bidi w:val="0"/>
         <w:jc w:val="start"/>
         <w:rPr/>
@@ -265,15 +289,7 @@
       </w:pPr>
       <w:r>
         <w:rPr/>
-        <w:t xml:space="preserve">Is Hamming Loss a good way to evaluate a model ? Should I use more like </w:t>
-      </w:r>
-      <w:r>
-        <w:rPr/>
-        <w:t xml:space="preserve">accuracy ratio, F1, … ? </w:t>
-      </w:r>
-      <w:r>
-        <w:rPr/>
-        <w:t>Subset accuracy seems to extreme as I don’t want the exact orders and all tags necessarily.</w:t>
+        <w:t>Is Hamming Loss a good way to evaluate a model ? Subset accuracy seems to extreme as I don’t want the exact orders and all tags necessarily.</w:t>
       </w:r>
     </w:p>
     <w:p>
@@ -289,31 +305,83 @@
       </w:pPr>
       <w:r>
         <w:rPr/>
-        <w:t>Word2Vec(</w:t>
-      </w:r>
-      <w:r>
-        <w:rPr/>
-        <w:t xml:space="preserve">Continuous Bag of Words </w:t>
-      </w:r>
-      <w:r>
-        <w:rPr/>
-        <w:t>or</w:t>
-      </w:r>
-      <w:r>
-        <w:rPr/>
-        <w:t xml:space="preserve"> The skip gram model</w:t>
-      </w:r>
-      <w:r>
-        <w:rPr/>
-        <w:t xml:space="preserve">) or Sentence2Vec or Doc2Vec ? </w:t>
-      </w:r>
-      <w:r>
-        <w:rPr/>
-        <w:t xml:space="preserve">Doc2Vec </w:t>
-      </w:r>
-      <w:r>
-        <w:rPr/>
-        <w:t>seems to also consider the context of the words.</w:t>
+        <w:t>What scoring algo s</w:t>
+      </w:r>
+      <w:r>
+        <w:rPr/>
+        <w:t xml:space="preserve">hould I use </w:t>
+      </w:r>
+      <w:r>
+        <w:rPr/>
+        <w:t xml:space="preserve">in my GridsearchCV like roc_auc, </w:t>
+      </w:r>
+      <w:r>
+        <w:rPr/>
+        <w:t>accuracy ratio, F1,</w:t>
+      </w:r>
+      <w:r>
+        <w:rPr/>
+        <w:t>,</w:t>
+      </w:r>
+      <w:r>
+        <w:rPr/>
+        <w:t xml:space="preserve"> … ? </w:t>
+      </w:r>
+    </w:p>
+    <w:p>
+      <w:pPr>
+        <w:pStyle w:val="Normal"/>
+        <w:numPr>
+          <w:ilvl w:val="0"/>
+          <w:numId w:val="3"/>
+        </w:numPr>
+        <w:bidi w:val="0"/>
+        <w:jc w:val="start"/>
+        <w:rPr/>
+      </w:pPr>
+      <w:r>
+        <w:rPr/>
+        <w:t>Word2Vec(Continuous Bag of Words or The skip gram model) or Sentence2Vec or Doc2Vec or Glove ? Doc2Vec seems to also consider the context of the words.</w:t>
+      </w:r>
+    </w:p>
+    <w:p>
+      <w:pPr>
+        <w:pStyle w:val="Normal"/>
+        <w:numPr>
+          <w:ilvl w:val="0"/>
+          <w:numId w:val="3"/>
+        </w:numPr>
+        <w:bidi w:val="0"/>
+        <w:jc w:val="start"/>
+        <w:rPr/>
+      </w:pPr>
+      <w:r>
+        <w:rPr/>
+        <w:t>S</w:t>
+      </w:r>
+      <w:r>
+        <w:rPr/>
+        <w:t>hould my word embedding methods be in the pipeline or can I do it at the beginning like now ?</w:t>
+      </w:r>
+    </w:p>
+    <w:p>
+      <w:pPr>
+        <w:pStyle w:val="Normal"/>
+        <w:numPr>
+          <w:ilvl w:val="0"/>
+          <w:numId w:val="3"/>
+        </w:numPr>
+        <w:bidi w:val="0"/>
+        <w:jc w:val="start"/>
+        <w:rPr/>
+      </w:pPr>
+      <w:r>
+        <w:rPr/>
+        <w:t xml:space="preserve">How to compare unsupervised vs supervised ? </w:t>
+      </w:r>
+      <w:r>
+        <w:rPr/>
+        <w:t>A validation set of 20 %?</w:t>
       </w:r>
     </w:p>
     <w:sectPr>
@@ -928,6 +996,23 @@
       <w:bCs/>
       <w:sz w:val="48"/>
       <w:szCs w:val="48"/>
+    </w:rPr>
+  </w:style>
+  <w:style w:type="paragraph" w:styleId="Heading2">
+    <w:name w:val="Heading 2"/>
+    <w:basedOn w:val="Heading"/>
+    <w:next w:val="BodyText"/>
+    <w:qFormat/>
+    <w:pPr>
+      <w:spacing w:before="200" w:after="120"/>
+      <w:outlineLvl w:val="1"/>
+    </w:pPr>
+    <w:rPr>
+      <w:rFonts w:ascii="Liberation Serif" w:hAnsi="Liberation Serif" w:eastAsia="Noto Serif CJK SC" w:cs="Noto Sans Devanagari"/>
+      <w:b/>
+      <w:bCs/>
+      <w:sz w:val="36"/>
+      <w:szCs w:val="36"/>
     </w:rPr>
   </w:style>
   <w:style w:type="paragraph" w:styleId="Heading5">

</xml_diff>

<commit_message>
Bert works now fine
</commit_message>
<xml_diff>
--- a/project_5.docx
+++ b/project_5.docx
@@ -273,7 +273,15 @@
       </w:pPr>
       <w:r>
         <w:rPr/>
-        <w:t>I’ll use Binary Relevance scheme and the Classifyier Chain Scheme, should I use another one as well ?</w:t>
+        <w:t xml:space="preserve">I’ll use </w:t>
+      </w:r>
+      <w:r>
+        <w:rPr/>
+        <w:t xml:space="preserve">MultiOutputClassifier </w:t>
+      </w:r>
+      <w:r>
+        <w:rPr/>
+        <w:t>Binary Relevance scheme and the Classifier Chain Scheme, should I use another one as well ?</w:t>
       </w:r>
     </w:p>
     <w:p>
@@ -382,6 +390,592 @@
       <w:r>
         <w:rPr/>
         <w:t>A validation set of 20 %?</w:t>
+      </w:r>
+    </w:p>
+    <w:p>
+      <w:pPr>
+        <w:pStyle w:val="Normal"/>
+        <w:bidi w:val="0"/>
+        <w:jc w:val="start"/>
+        <w:rPr/>
+      </w:pPr>
+      <w:r>
+        <w:rPr/>
+      </w:r>
+    </w:p>
+    <w:p>
+      <w:pPr>
+        <w:pStyle w:val="Normal"/>
+        <w:bidi w:val="0"/>
+        <w:jc w:val="start"/>
+        <w:rPr/>
+      </w:pPr>
+      <w:r>
+        <w:rPr/>
+        <w:t>MLOPS</w:t>
+      </w:r>
+    </w:p>
+    <w:p>
+      <w:pPr>
+        <w:pStyle w:val="Normal"/>
+        <w:numPr>
+          <w:ilvl w:val="0"/>
+          <w:numId w:val="4"/>
+        </w:numPr>
+        <w:bidi w:val="0"/>
+        <w:jc w:val="start"/>
+        <w:rPr/>
+      </w:pPr>
+      <w:r>
+        <w:rPr/>
+        <w:t>What should be unit tested here ? The words embedding functions ?</w:t>
+      </w:r>
+    </w:p>
+    <w:p>
+      <w:pPr>
+        <w:pStyle w:val="Normal"/>
+        <w:bidi w:val="0"/>
+        <w:jc w:val="start"/>
+        <w:rPr/>
+      </w:pPr>
+      <w:r>
+        <w:rPr/>
+      </w:r>
+    </w:p>
+    <w:p>
+      <w:pPr>
+        <w:pStyle w:val="Normal"/>
+        <w:bidi w:val="0"/>
+        <w:jc w:val="start"/>
+        <w:rPr/>
+      </w:pPr>
+      <w:r>
+        <w:rPr/>
+      </w:r>
+    </w:p>
+    <w:p>
+      <w:pPr>
+        <w:pStyle w:val="PreformattedText"/>
+        <w:bidi w:val="0"/>
+        <w:jc w:val="start"/>
+        <w:rPr/>
+      </w:pPr>
+      <w:r>
+        <w:rPr/>
+        <w:t>training set size:800, test set size:200</w:t>
+      </w:r>
+    </w:p>
+    <w:p>
+      <w:pPr>
+        <w:pStyle w:val="PreformattedText"/>
+        <w:rPr/>
+      </w:pPr>
+      <w:r>
+        <w:rPr/>
+      </w:r>
+    </w:p>
+    <w:p>
+      <w:pPr>
+        <w:pStyle w:val="PreformattedText"/>
+        <w:rPr/>
+      </w:pPr>
+      <w:r>
+        <w:rPr/>
+        <w:t>Using MultiOutputClassifier now:</w:t>
+      </w:r>
+    </w:p>
+    <w:p>
+      <w:pPr>
+        <w:pStyle w:val="PreformattedText"/>
+        <w:rPr/>
+      </w:pPr>
+      <w:r>
+        <w:rPr/>
+      </w:r>
+    </w:p>
+    <w:p>
+      <w:pPr>
+        <w:pStyle w:val="PreformattedText"/>
+        <w:rPr/>
+      </w:pPr>
+      <w:r>
+        <w:rPr/>
+        <w:t>Fitting 2 folds for each of 48 candidates, totalling 96 fits</w:t>
+      </w:r>
+    </w:p>
+    <w:p>
+      <w:pPr>
+        <w:pStyle w:val="PreformattedText"/>
+        <w:rPr/>
+      </w:pPr>
+      <w:r>
+        <w:rPr/>
+        <w:t>Best mean squared score:-0.003448087431693989 with params:{'estimator__max_depth': 7, 'estimator__max_features': 8}</w:t>
+      </w:r>
+    </w:p>
+    <w:p>
+      <w:pPr>
+        <w:pStyle w:val="PreformattedText"/>
+        <w:rPr/>
+      </w:pPr>
+      <w:r>
+        <w:rPr/>
+        <w:t>Hamming loss:0.0034153005464480873</w:t>
+      </w:r>
+    </w:p>
+    <w:p>
+      <w:pPr>
+        <w:pStyle w:val="PreformattedText"/>
+        <w:rPr/>
+      </w:pPr>
+      <w:r>
+        <w:rPr/>
+      </w:r>
+    </w:p>
+    <w:p>
+      <w:pPr>
+        <w:pStyle w:val="PreformattedText"/>
+        <w:rPr/>
+      </w:pPr>
+      <w:r>
+        <w:rPr/>
+        <w:t>Using BinaryRelevance now:</w:t>
+      </w:r>
+    </w:p>
+    <w:p>
+      <w:pPr>
+        <w:pStyle w:val="PreformattedText"/>
+        <w:rPr/>
+      </w:pPr>
+      <w:r>
+        <w:rPr/>
+      </w:r>
+    </w:p>
+    <w:p>
+      <w:pPr>
+        <w:pStyle w:val="PreformattedText"/>
+        <w:rPr/>
+      </w:pPr>
+      <w:r>
+        <w:rPr/>
+        <w:t>Fitting 2 folds for each of 48 candidates, totalling 96 fits</w:t>
+      </w:r>
+    </w:p>
+    <w:p>
+      <w:pPr>
+        <w:pStyle w:val="PreformattedText"/>
+        <w:rPr/>
+      </w:pPr>
+      <w:r>
+        <w:rPr/>
+        <w:t>Best mean squared score:0.0025 with params:{'classifier__max_depth': 6, 'classifier__max_features': 8}</w:t>
+      </w:r>
+    </w:p>
+    <w:p>
+      <w:pPr>
+        <w:pStyle w:val="PreformattedText"/>
+        <w:rPr/>
+      </w:pPr>
+      <w:r>
+        <w:rPr/>
+        <w:t>Hamming loss:0.0034207650273224044</w:t>
+      </w:r>
+    </w:p>
+    <w:p>
+      <w:pPr>
+        <w:pStyle w:val="PreformattedText"/>
+        <w:rPr/>
+      </w:pPr>
+      <w:r>
+        <w:rPr/>
+      </w:r>
+    </w:p>
+    <w:p>
+      <w:pPr>
+        <w:pStyle w:val="PreformattedText"/>
+        <w:rPr/>
+      </w:pPr>
+      <w:r>
+        <w:rPr/>
+        <w:t>Using ClassifierChain now:</w:t>
+      </w:r>
+    </w:p>
+    <w:p>
+      <w:pPr>
+        <w:pStyle w:val="PreformattedText"/>
+        <w:rPr/>
+      </w:pPr>
+      <w:r>
+        <w:rPr/>
+      </w:r>
+    </w:p>
+    <w:p>
+      <w:pPr>
+        <w:pStyle w:val="PreformattedText"/>
+        <w:rPr/>
+      </w:pPr>
+      <w:r>
+        <w:rPr/>
+        <w:t>Fitting 2 folds for each of 48 candidates, totalling 96 fits</w:t>
+      </w:r>
+    </w:p>
+    <w:p>
+      <w:pPr>
+        <w:pStyle w:val="PreformattedText"/>
+        <w:rPr/>
+      </w:pPr>
+      <w:r>
+        <w:rPr/>
+        <w:t>Best mean squared score:0.00125 with params:{'classifier__max_depth': 5, 'classifier__max_features': 9}</w:t>
+      </w:r>
+    </w:p>
+    <w:p>
+      <w:pPr>
+        <w:pStyle w:val="PreformattedText"/>
+        <w:spacing w:before="0" w:after="283"/>
+        <w:rPr/>
+      </w:pPr>
+      <w:r>
+        <w:rPr/>
+        <w:t>Hamming loss:0.003469945355191257</w:t>
+      </w:r>
+    </w:p>
+    <w:p>
+      <w:pPr>
+        <w:pStyle w:val="Normal"/>
+        <w:bidi w:val="0"/>
+        <w:jc w:val="start"/>
+        <w:rPr/>
+      </w:pPr>
+      <w:r>
+        <w:rPr/>
+      </w:r>
+    </w:p>
+    <w:p>
+      <w:pPr>
+        <w:pStyle w:val="Normal"/>
+        <w:bidi w:val="0"/>
+        <w:jc w:val="start"/>
+        <w:rPr/>
+      </w:pPr>
+      <w:r>
+        <w:rPr/>
+      </w:r>
+    </w:p>
+    <w:p>
+      <w:pPr>
+        <w:pStyle w:val="Normal"/>
+        <w:bidi w:val="0"/>
+        <w:jc w:val="start"/>
+        <w:rPr/>
+      </w:pPr>
+      <w:r>
+        <w:rPr/>
+      </w:r>
+    </w:p>
+    <w:p>
+      <w:pPr>
+        <w:pStyle w:val="Normal"/>
+        <w:bidi w:val="0"/>
+        <w:jc w:val="start"/>
+        <w:rPr/>
+      </w:pPr>
+      <w:r>
+        <w:rPr/>
+      </w:r>
+    </w:p>
+    <w:p>
+      <w:pPr>
+        <w:pStyle w:val="Normal"/>
+        <w:bidi w:val="0"/>
+        <w:jc w:val="start"/>
+        <w:rPr/>
+      </w:pPr>
+      <w:r>
+        <w:rPr/>
+      </w:r>
+    </w:p>
+    <w:p>
+      <w:pPr>
+        <w:pStyle w:val="Normal"/>
+        <w:bidi w:val="0"/>
+        <w:jc w:val="start"/>
+        <w:rPr/>
+      </w:pPr>
+      <w:r>
+        <w:rPr/>
+        <w:t>100 rows dataset</w:t>
+      </w:r>
+    </w:p>
+    <w:p>
+      <w:pPr>
+        <w:pStyle w:val="Normal"/>
+        <w:bidi w:val="0"/>
+        <w:jc w:val="start"/>
+        <w:rPr/>
+      </w:pPr>
+      <w:r>
+        <w:rPr/>
+        <w:t>Using MultiOutputClassifier now:</w:t>
+      </w:r>
+    </w:p>
+    <w:p>
+      <w:pPr>
+        <w:pStyle w:val="Normal"/>
+        <w:bidi w:val="0"/>
+        <w:jc w:val="start"/>
+        <w:rPr/>
+      </w:pPr>
+      <w:r>
+        <w:rPr/>
+      </w:r>
+    </w:p>
+    <w:p>
+      <w:pPr>
+        <w:pStyle w:val="Normal"/>
+        <w:bidi w:val="0"/>
+        <w:jc w:val="start"/>
+        <w:rPr/>
+      </w:pPr>
+      <w:r>
+        <w:rPr/>
+        <w:t>Fitting 2 folds for each of 1 candidates, totalling 2 fits</w:t>
+      </w:r>
+    </w:p>
+    <w:p>
+      <w:pPr>
+        <w:pStyle w:val="Normal"/>
+        <w:bidi w:val="0"/>
+        <w:jc w:val="start"/>
+        <w:rPr/>
+      </w:pPr>
+      <w:r>
+        <w:rPr/>
+        <w:t>[CV 1/2] END estimator__max_depth=5, estimator__max_features=6;, score=(train=1.000, test=0.000) total time=  36.2s</w:t>
+      </w:r>
+    </w:p>
+    <w:p>
+      <w:pPr>
+        <w:pStyle w:val="Normal"/>
+        <w:bidi w:val="0"/>
+        <w:jc w:val="start"/>
+        <w:rPr/>
+      </w:pPr>
+      <w:r>
+        <w:rPr/>
+        <w:t>[CV 2/2] END estimator__max_depth=5, estimator__max_features=6;, score=(train=1.000, test=0.000) total time=  36.6s</w:t>
+      </w:r>
+    </w:p>
+    <w:p>
+      <w:pPr>
+        <w:pStyle w:val="Normal"/>
+        <w:bidi w:val="0"/>
+        <w:jc w:val="start"/>
+        <w:rPr/>
+      </w:pPr>
+      <w:r>
+        <w:rPr/>
+        <w:t>Best mean squared score:0.0 with params:{'estimator__max_depth': 5, 'estimator__max_features': 6}</w:t>
+      </w:r>
+    </w:p>
+    <w:p>
+      <w:pPr>
+        <w:pStyle w:val="Normal"/>
+        <w:bidi w:val="0"/>
+        <w:jc w:val="start"/>
+        <w:rPr/>
+      </w:pPr>
+      <w:r>
+        <w:rPr/>
+        <w:t>Hamming loss:0.021739130434782608</w:t>
+      </w:r>
+    </w:p>
+    <w:p>
+      <w:pPr>
+        <w:pStyle w:val="Normal"/>
+        <w:bidi w:val="0"/>
+        <w:jc w:val="start"/>
+        <w:rPr/>
+      </w:pPr>
+      <w:r>
+        <w:rPr/>
+      </w:r>
+    </w:p>
+    <w:p>
+      <w:pPr>
+        <w:pStyle w:val="Normal"/>
+        <w:bidi w:val="0"/>
+        <w:jc w:val="start"/>
+        <w:rPr/>
+      </w:pPr>
+      <w:r>
+        <w:rPr/>
+        <w:t>Using BinaryRelevance now:</w:t>
+      </w:r>
+    </w:p>
+    <w:p>
+      <w:pPr>
+        <w:pStyle w:val="Normal"/>
+        <w:bidi w:val="0"/>
+        <w:jc w:val="start"/>
+        <w:rPr/>
+      </w:pPr>
+      <w:r>
+        <w:rPr/>
+      </w:r>
+    </w:p>
+    <w:p>
+      <w:pPr>
+        <w:pStyle w:val="Normal"/>
+        <w:bidi w:val="0"/>
+        <w:jc w:val="start"/>
+        <w:rPr/>
+      </w:pPr>
+      <w:r>
+        <w:rPr/>
+        <w:t>Fitting 2 folds for each of 1 candidates, totalling 2 fits</w:t>
+      </w:r>
+    </w:p>
+    <w:p>
+      <w:pPr>
+        <w:pStyle w:val="Normal"/>
+        <w:bidi w:val="0"/>
+        <w:jc w:val="start"/>
+        <w:rPr/>
+      </w:pPr>
+      <w:r>
+        <w:rPr/>
+        <w:t>[CV 1/2] END classifier__max_depth=5, classifier__max_features=6;, score=(train=1.000, test=0.000) total time=  35.4s</w:t>
+      </w:r>
+    </w:p>
+    <w:p>
+      <w:pPr>
+        <w:pStyle w:val="Normal"/>
+        <w:bidi w:val="0"/>
+        <w:jc w:val="start"/>
+        <w:rPr/>
+      </w:pPr>
+      <w:r>
+        <w:rPr/>
+        <w:t>[CV 2/2] END classifier__max_depth=5, classifier__max_features=6;, score=(train=1.000, test=0.000) total time=  35.6s</w:t>
+      </w:r>
+    </w:p>
+    <w:p>
+      <w:pPr>
+        <w:pStyle w:val="Normal"/>
+        <w:bidi w:val="0"/>
+        <w:jc w:val="start"/>
+        <w:rPr/>
+      </w:pPr>
+      <w:r>
+        <w:rPr/>
+        <w:t>Best mean squared score:0.0 with params:{'classifier__max_depth': 5, 'classifier__max_features': 6}</w:t>
+      </w:r>
+    </w:p>
+    <w:p>
+      <w:pPr>
+        <w:pStyle w:val="Normal"/>
+        <w:bidi w:val="0"/>
+        <w:jc w:val="start"/>
+        <w:rPr/>
+      </w:pPr>
+      <w:r>
+        <w:rPr/>
+        <w:t>Hamming loss:0.021739130434782608</w:t>
+      </w:r>
+    </w:p>
+    <w:p>
+      <w:pPr>
+        <w:pStyle w:val="Normal"/>
+        <w:bidi w:val="0"/>
+        <w:jc w:val="start"/>
+        <w:rPr/>
+      </w:pPr>
+      <w:r>
+        <w:rPr/>
+      </w:r>
+    </w:p>
+    <w:p>
+      <w:pPr>
+        <w:pStyle w:val="Normal"/>
+        <w:bidi w:val="0"/>
+        <w:jc w:val="start"/>
+        <w:rPr/>
+      </w:pPr>
+      <w:r>
+        <w:rPr/>
+        <w:t>Using ClassifierChain now:</w:t>
+      </w:r>
+    </w:p>
+    <w:p>
+      <w:pPr>
+        <w:pStyle w:val="Normal"/>
+        <w:bidi w:val="0"/>
+        <w:jc w:val="start"/>
+        <w:rPr/>
+      </w:pPr>
+      <w:r>
+        <w:rPr/>
+      </w:r>
+    </w:p>
+    <w:p>
+      <w:pPr>
+        <w:pStyle w:val="Normal"/>
+        <w:bidi w:val="0"/>
+        <w:jc w:val="start"/>
+        <w:rPr/>
+      </w:pPr>
+      <w:r>
+        <w:rPr/>
+        <w:t>Fitting 2 folds for each of 1 candidates, totalling 2 fits</w:t>
+      </w:r>
+    </w:p>
+    <w:p>
+      <w:pPr>
+        <w:pStyle w:val="Normal"/>
+        <w:bidi w:val="0"/>
+        <w:jc w:val="start"/>
+        <w:rPr/>
+      </w:pPr>
+      <w:r>
+        <w:rPr/>
+        <w:t>[CV 2/2] END classifier__max_depth=5, classifier__max_features=6;, score=(train=1.000, test=0.000) total time=  39.4s</w:t>
+      </w:r>
+    </w:p>
+    <w:p>
+      <w:pPr>
+        <w:pStyle w:val="Normal"/>
+        <w:bidi w:val="0"/>
+        <w:jc w:val="start"/>
+        <w:rPr/>
+      </w:pPr>
+      <w:r>
+        <w:rPr/>
+        <w:t>[CV 1/2] END classifier__max_depth=5, classifier__max_features=6;, score=(train=1.000, test=0.000) total time=  39.7s</w:t>
+      </w:r>
+    </w:p>
+    <w:p>
+      <w:pPr>
+        <w:pStyle w:val="Normal"/>
+        <w:bidi w:val="0"/>
+        <w:jc w:val="start"/>
+        <w:rPr/>
+      </w:pPr>
+      <w:r>
+        <w:rPr/>
+        <w:t>Best mean squared score:0.0 with params:{'classifier__max_depth': 5, 'classifier__max_features': 6}</w:t>
+      </w:r>
+    </w:p>
+    <w:p>
+      <w:pPr>
+        <w:pStyle w:val="Normal"/>
+        <w:bidi w:val="0"/>
+        <w:jc w:val="start"/>
+        <w:rPr/>
+      </w:pPr>
+      <w:r>
+        <w:rPr/>
+        <w:t>Hamming loss:0.021739130434782608</w:t>
       </w:r>
     </w:p>
     <w:sectPr>
@@ -813,6 +1407,143 @@
   <w:abstractNum w:abstractNumId="4">
     <w:lvl w:ilvl="0">
       <w:start w:val="1"/>
+      <w:numFmt w:val="bullet"/>
+      <w:lvlText w:val=""/>
+      <w:lvlJc w:val="start"/>
+      <w:pPr>
+        <w:tabs>
+          <w:tab w:val="num" w:pos="720"/>
+        </w:tabs>
+        <w:ind w:start="720" w:hanging="360"/>
+      </w:pPr>
+      <w:rPr>
+        <w:rFonts w:ascii="Symbol" w:hAnsi="Symbol" w:cs="Symbol" w:hint="default"/>
+      </w:rPr>
+    </w:lvl>
+    <w:lvl w:ilvl="1">
+      <w:start w:val="1"/>
+      <w:numFmt w:val="bullet"/>
+      <w:lvlText w:val="◦"/>
+      <w:lvlJc w:val="start"/>
+      <w:pPr>
+        <w:tabs>
+          <w:tab w:val="num" w:pos="1080"/>
+        </w:tabs>
+        <w:ind w:start="1080" w:hanging="360"/>
+      </w:pPr>
+      <w:rPr>
+        <w:rFonts w:ascii="OpenSymbol" w:hAnsi="OpenSymbol" w:cs="OpenSymbol" w:hint="default"/>
+      </w:rPr>
+    </w:lvl>
+    <w:lvl w:ilvl="2">
+      <w:start w:val="1"/>
+      <w:numFmt w:val="bullet"/>
+      <w:lvlText w:val="▪"/>
+      <w:lvlJc w:val="start"/>
+      <w:pPr>
+        <w:tabs>
+          <w:tab w:val="num" w:pos="1440"/>
+        </w:tabs>
+        <w:ind w:start="1440" w:hanging="360"/>
+      </w:pPr>
+      <w:rPr>
+        <w:rFonts w:ascii="OpenSymbol" w:hAnsi="OpenSymbol" w:cs="OpenSymbol" w:hint="default"/>
+      </w:rPr>
+    </w:lvl>
+    <w:lvl w:ilvl="3">
+      <w:start w:val="1"/>
+      <w:numFmt w:val="bullet"/>
+      <w:lvlText w:val=""/>
+      <w:lvlJc w:val="start"/>
+      <w:pPr>
+        <w:tabs>
+          <w:tab w:val="num" w:pos="1800"/>
+        </w:tabs>
+        <w:ind w:start="1800" w:hanging="360"/>
+      </w:pPr>
+      <w:rPr>
+        <w:rFonts w:ascii="Symbol" w:hAnsi="Symbol" w:cs="Symbol" w:hint="default"/>
+      </w:rPr>
+    </w:lvl>
+    <w:lvl w:ilvl="4">
+      <w:start w:val="1"/>
+      <w:numFmt w:val="bullet"/>
+      <w:lvlText w:val="◦"/>
+      <w:lvlJc w:val="start"/>
+      <w:pPr>
+        <w:tabs>
+          <w:tab w:val="num" w:pos="2160"/>
+        </w:tabs>
+        <w:ind w:start="2160" w:hanging="360"/>
+      </w:pPr>
+      <w:rPr>
+        <w:rFonts w:ascii="OpenSymbol" w:hAnsi="OpenSymbol" w:cs="OpenSymbol" w:hint="default"/>
+      </w:rPr>
+    </w:lvl>
+    <w:lvl w:ilvl="5">
+      <w:start w:val="1"/>
+      <w:numFmt w:val="bullet"/>
+      <w:lvlText w:val="▪"/>
+      <w:lvlJc w:val="start"/>
+      <w:pPr>
+        <w:tabs>
+          <w:tab w:val="num" w:pos="2520"/>
+        </w:tabs>
+        <w:ind w:start="2520" w:hanging="360"/>
+      </w:pPr>
+      <w:rPr>
+        <w:rFonts w:ascii="OpenSymbol" w:hAnsi="OpenSymbol" w:cs="OpenSymbol" w:hint="default"/>
+      </w:rPr>
+    </w:lvl>
+    <w:lvl w:ilvl="6">
+      <w:start w:val="1"/>
+      <w:numFmt w:val="bullet"/>
+      <w:lvlText w:val=""/>
+      <w:lvlJc w:val="start"/>
+      <w:pPr>
+        <w:tabs>
+          <w:tab w:val="num" w:pos="2880"/>
+        </w:tabs>
+        <w:ind w:start="2880" w:hanging="360"/>
+      </w:pPr>
+      <w:rPr>
+        <w:rFonts w:ascii="Symbol" w:hAnsi="Symbol" w:cs="Symbol" w:hint="default"/>
+      </w:rPr>
+    </w:lvl>
+    <w:lvl w:ilvl="7">
+      <w:start w:val="1"/>
+      <w:numFmt w:val="bullet"/>
+      <w:lvlText w:val="◦"/>
+      <w:lvlJc w:val="start"/>
+      <w:pPr>
+        <w:tabs>
+          <w:tab w:val="num" w:pos="3240"/>
+        </w:tabs>
+        <w:ind w:start="3240" w:hanging="360"/>
+      </w:pPr>
+      <w:rPr>
+        <w:rFonts w:ascii="OpenSymbol" w:hAnsi="OpenSymbol" w:cs="OpenSymbol" w:hint="default"/>
+      </w:rPr>
+    </w:lvl>
+    <w:lvl w:ilvl="8">
+      <w:start w:val="1"/>
+      <w:numFmt w:val="bullet"/>
+      <w:lvlText w:val="▪"/>
+      <w:lvlJc w:val="start"/>
+      <w:pPr>
+        <w:tabs>
+          <w:tab w:val="num" w:pos="3600"/>
+        </w:tabs>
+        <w:ind w:start="3600" w:hanging="360"/>
+      </w:pPr>
+      <w:rPr>
+        <w:rFonts w:ascii="OpenSymbol" w:hAnsi="OpenSymbol" w:cs="OpenSymbol" w:hint="default"/>
+      </w:rPr>
+    </w:lvl>
+  </w:abstractNum>
+  <w:abstractNum w:abstractNumId="5">
+    <w:lvl w:ilvl="0">
+      <w:start w:val="1"/>
       <w:numFmt w:val="none"/>
       <w:suff w:val="nothing"/>
       <w:lvlText w:val=""/>
@@ -940,6 +1671,9 @@
   </w:num>
   <w:num w:numId="4">
     <w:abstractNumId w:val="4"/>
+  </w:num>
+  <w:num w:numId="5">
+    <w:abstractNumId w:val="5"/>
   </w:num>
 </w:numbering>
 </file>
@@ -1112,6 +1846,19 @@
       <w:rFonts w:cs="Noto Sans Devanagari"/>
     </w:rPr>
   </w:style>
+  <w:style w:type="paragraph" w:styleId="PreformattedText">
+    <w:name w:val="Preformatted Text"/>
+    <w:basedOn w:val="Normal"/>
+    <w:qFormat/>
+    <w:pPr>
+      <w:spacing w:before="0" w:after="0"/>
+    </w:pPr>
+    <w:rPr>
+      <w:rFonts w:ascii="Liberation Mono" w:hAnsi="Liberation Mono" w:eastAsia="Noto Sans Mono CJK SC" w:cs="Liberation Mono"/>
+      <w:sz w:val="20"/>
+      <w:szCs w:val="20"/>
+    </w:rPr>
+  </w:style>
 </w:styles>
 </file>
 

</xml_diff>

<commit_message>
Some cleaning done, integration of MLOps done and under test.
</commit_message>
<xml_diff>
--- a/project_5.docx
+++ b/project_5.docx
@@ -64,7 +64,7 @@
       </w:pPr>
       <w:r>
         <w:rPr/>
-        <w:t>Are the TSNE graphs correct ? How to interprate them ? Have all git/python questions a similar number of tokens ?</w:t>
+        <w:t>Are the TSNE graphs correct ?</w:t>
       </w:r>
     </w:p>
     <w:p>
@@ -102,15 +102,25 @@
         <w:rPr/>
       </w:pPr>
       <w:r>
-        <w:rPr/>
-        <w:t xml:space="preserve">I’ll use MultiOutputClassifier, Binary Relevance scheme and the Classifier Chain Scheme, should I use another one as well ? Or only one ? </w:t>
+        <w:rPr>
+          <w:b w:val="false"/>
+          <w:bCs w:val="false"/>
+        </w:rPr>
+        <w:t>Can I use XGBoost instead of RF ?</w:t>
       </w:r>
       <w:r>
         <w:rPr>
           <w:b/>
           <w:bCs/>
         </w:rPr>
-        <w:t>You can use both self : but check what scoring is used by default.</w:t>
+        <w:t xml:space="preserve"> </w:t>
+      </w:r>
+      <w:r>
+        <w:rPr>
+          <w:b w:val="false"/>
+          <w:bCs w:val="false"/>
+        </w:rPr>
+        <w:t>Same result less parameters to optimize.</w:t>
       </w:r>
     </w:p>
     <w:p>
@@ -125,24 +135,11 @@
         <w:rPr/>
       </w:pPr>
       <w:r>
-        <w:rPr/>
-        <w:t>Is Hamming Loss a good way to evaluate a model ? YES.</w:t>
-      </w:r>
-    </w:p>
-    <w:p>
-      <w:pPr>
-        <w:pStyle w:val="Normal"/>
-        <w:numPr>
-          <w:ilvl w:val="0"/>
-          <w:numId w:val="2"/>
-        </w:numPr>
-        <w:bidi w:val="0"/>
-        <w:jc w:val="start"/>
-        <w:rPr/>
-      </w:pPr>
-      <w:r>
-        <w:rPr/>
-        <w:t>Word2Vec(Continuous Bag of Words or The skip gram model) or Sentence2Vec or Doc2Vec or Glove ? Doc2Vec seems to also consider the context of the words. → Check les Acceptance criteria si plus sont utilises.</w:t>
+        <w:rPr>
+          <w:b w:val="false"/>
+          <w:bCs w:val="false"/>
+        </w:rPr>
+        <w:t>Should I include a confusion matrix ?</w:t>
       </w:r>
     </w:p>
     <w:p>

</xml_diff>

<commit_message>
Updated extract and clean text method, streamlined supervised learning method, created inferring service and container, pipeline ready for future deployment
</commit_message>
<xml_diff>
--- a/project_5.docx
+++ b/project_5.docx
@@ -48,7 +48,10 @@
         </w:rPr>
       </w:pPr>
       <w:r>
-        <w:rPr/>
+        <w:rPr>
+          <w:b/>
+          <w:bCs/>
+        </w:rPr>
       </w:r>
     </w:p>
     <w:p>
@@ -178,7 +181,7 @@
       </w:pPr>
       <w:r>
         <w:rPr/>
-        <w:t>MLOPS</w:t>
+        <w:t>TESTS</w:t>
       </w:r>
     </w:p>
     <w:p>
@@ -194,15 +197,38 @@
       </w:pPr>
       <w:r>
         <w:rPr/>
-        <w:t>What should be unit tested here ? The words embedding functions ?</w:t>
+        <w:t>Is what I did enough ?</w:t>
+      </w:r>
+    </w:p>
+    <w:p>
+      <w:pPr>
+        <w:pStyle w:val="Normal"/>
+        <w:bidi w:val="0"/>
+        <w:jc w:val="start"/>
+        <w:rPr/>
+      </w:pPr>
+      <w:r>
+        <w:rPr/>
+      </w:r>
+    </w:p>
+    <w:p>
+      <w:pPr>
+        <w:pStyle w:val="Normal"/>
+        <w:bidi w:val="0"/>
+        <w:jc w:val="start"/>
+        <w:rPr/>
+      </w:pPr>
+      <w:r>
+        <w:rPr/>
+        <w:t>INFERRING SERVICE</w:t>
       </w:r>
     </w:p>
     <w:p>
       <w:pPr>
         <w:pStyle w:val="Normal"/>
         <w:numPr>
-          <w:ilvl w:val="1"/>
-          <w:numId w:val="3"/>
+          <w:ilvl w:val="0"/>
+          <w:numId w:val="4"/>
         </w:numPr>
         <w:bidi w:val="0"/>
         <w:jc w:val="start"/>
@@ -210,34 +236,7 @@
       </w:pPr>
       <w:r>
         <w:rPr/>
-        <w:t>Test ta methode de clean et preprocessing.</w:t>
-      </w:r>
-    </w:p>
-    <w:p>
-      <w:pPr>
-        <w:pStyle w:val="Normal"/>
-        <w:numPr>
-          <w:ilvl w:val="1"/>
-          <w:numId w:val="3"/>
-        </w:numPr>
-        <w:bidi w:val="0"/>
-        <w:jc w:val="start"/>
-        <w:rPr/>
-      </w:pPr>
-      <w:r>
-        <w:rPr/>
-        <w:t>Bert et USE tu peux comparer les shapes avant apres.</w:t>
-      </w:r>
-    </w:p>
-    <w:p>
-      <w:pPr>
-        <w:pStyle w:val="Normal"/>
-        <w:bidi w:val="0"/>
-        <w:jc w:val="start"/>
-        <w:rPr/>
-      </w:pPr>
-      <w:r>
-        <w:rPr/>
+        <w:t>Should this service process one body/title at a time or a bunch ?</w:t>
       </w:r>
     </w:p>
     <w:p>
@@ -725,6 +724,143 @@
   <w:abstractNum w:abstractNumId="4">
     <w:lvl w:ilvl="0">
       <w:start w:val="1"/>
+      <w:numFmt w:val="bullet"/>
+      <w:lvlText w:val=""/>
+      <w:lvlJc w:val="start"/>
+      <w:pPr>
+        <w:tabs>
+          <w:tab w:val="num" w:pos="720"/>
+        </w:tabs>
+        <w:ind w:start="720" w:hanging="360"/>
+      </w:pPr>
+      <w:rPr>
+        <w:rFonts w:ascii="Symbol" w:hAnsi="Symbol" w:cs="Symbol" w:hint="default"/>
+      </w:rPr>
+    </w:lvl>
+    <w:lvl w:ilvl="1">
+      <w:start w:val="1"/>
+      <w:numFmt w:val="bullet"/>
+      <w:lvlText w:val="◦"/>
+      <w:lvlJc w:val="start"/>
+      <w:pPr>
+        <w:tabs>
+          <w:tab w:val="num" w:pos="1080"/>
+        </w:tabs>
+        <w:ind w:start="1080" w:hanging="360"/>
+      </w:pPr>
+      <w:rPr>
+        <w:rFonts w:ascii="OpenSymbol" w:hAnsi="OpenSymbol" w:cs="OpenSymbol" w:hint="default"/>
+      </w:rPr>
+    </w:lvl>
+    <w:lvl w:ilvl="2">
+      <w:start w:val="1"/>
+      <w:numFmt w:val="bullet"/>
+      <w:lvlText w:val="▪"/>
+      <w:lvlJc w:val="start"/>
+      <w:pPr>
+        <w:tabs>
+          <w:tab w:val="num" w:pos="1440"/>
+        </w:tabs>
+        <w:ind w:start="1440" w:hanging="360"/>
+      </w:pPr>
+      <w:rPr>
+        <w:rFonts w:ascii="OpenSymbol" w:hAnsi="OpenSymbol" w:cs="OpenSymbol" w:hint="default"/>
+      </w:rPr>
+    </w:lvl>
+    <w:lvl w:ilvl="3">
+      <w:start w:val="1"/>
+      <w:numFmt w:val="bullet"/>
+      <w:lvlText w:val=""/>
+      <w:lvlJc w:val="start"/>
+      <w:pPr>
+        <w:tabs>
+          <w:tab w:val="num" w:pos="1800"/>
+        </w:tabs>
+        <w:ind w:start="1800" w:hanging="360"/>
+      </w:pPr>
+      <w:rPr>
+        <w:rFonts w:ascii="Symbol" w:hAnsi="Symbol" w:cs="Symbol" w:hint="default"/>
+      </w:rPr>
+    </w:lvl>
+    <w:lvl w:ilvl="4">
+      <w:start w:val="1"/>
+      <w:numFmt w:val="bullet"/>
+      <w:lvlText w:val="◦"/>
+      <w:lvlJc w:val="start"/>
+      <w:pPr>
+        <w:tabs>
+          <w:tab w:val="num" w:pos="2160"/>
+        </w:tabs>
+        <w:ind w:start="2160" w:hanging="360"/>
+      </w:pPr>
+      <w:rPr>
+        <w:rFonts w:ascii="OpenSymbol" w:hAnsi="OpenSymbol" w:cs="OpenSymbol" w:hint="default"/>
+      </w:rPr>
+    </w:lvl>
+    <w:lvl w:ilvl="5">
+      <w:start w:val="1"/>
+      <w:numFmt w:val="bullet"/>
+      <w:lvlText w:val="▪"/>
+      <w:lvlJc w:val="start"/>
+      <w:pPr>
+        <w:tabs>
+          <w:tab w:val="num" w:pos="2520"/>
+        </w:tabs>
+        <w:ind w:start="2520" w:hanging="360"/>
+      </w:pPr>
+      <w:rPr>
+        <w:rFonts w:ascii="OpenSymbol" w:hAnsi="OpenSymbol" w:cs="OpenSymbol" w:hint="default"/>
+      </w:rPr>
+    </w:lvl>
+    <w:lvl w:ilvl="6">
+      <w:start w:val="1"/>
+      <w:numFmt w:val="bullet"/>
+      <w:lvlText w:val=""/>
+      <w:lvlJc w:val="start"/>
+      <w:pPr>
+        <w:tabs>
+          <w:tab w:val="num" w:pos="2880"/>
+        </w:tabs>
+        <w:ind w:start="2880" w:hanging="360"/>
+      </w:pPr>
+      <w:rPr>
+        <w:rFonts w:ascii="Symbol" w:hAnsi="Symbol" w:cs="Symbol" w:hint="default"/>
+      </w:rPr>
+    </w:lvl>
+    <w:lvl w:ilvl="7">
+      <w:start w:val="1"/>
+      <w:numFmt w:val="bullet"/>
+      <w:lvlText w:val="◦"/>
+      <w:lvlJc w:val="start"/>
+      <w:pPr>
+        <w:tabs>
+          <w:tab w:val="num" w:pos="3240"/>
+        </w:tabs>
+        <w:ind w:start="3240" w:hanging="360"/>
+      </w:pPr>
+      <w:rPr>
+        <w:rFonts w:ascii="OpenSymbol" w:hAnsi="OpenSymbol" w:cs="OpenSymbol" w:hint="default"/>
+      </w:rPr>
+    </w:lvl>
+    <w:lvl w:ilvl="8">
+      <w:start w:val="1"/>
+      <w:numFmt w:val="bullet"/>
+      <w:lvlText w:val="▪"/>
+      <w:lvlJc w:val="start"/>
+      <w:pPr>
+        <w:tabs>
+          <w:tab w:val="num" w:pos="3600"/>
+        </w:tabs>
+        <w:ind w:start="3600" w:hanging="360"/>
+      </w:pPr>
+      <w:rPr>
+        <w:rFonts w:ascii="OpenSymbol" w:hAnsi="OpenSymbol" w:cs="OpenSymbol" w:hint="default"/>
+      </w:rPr>
+    </w:lvl>
+  </w:abstractNum>
+  <w:abstractNum w:abstractNumId="5">
+    <w:lvl w:ilvl="0">
+      <w:start w:val="1"/>
       <w:numFmt w:val="none"/>
       <w:suff w:val="nothing"/>
       <w:lvlText w:val=""/>
@@ -852,6 +988,9 @@
   </w:num>
   <w:num w:numId="4">
     <w:abstractNumId w:val="4"/>
+  </w:num>
+  <w:num w:numId="5">
+    <w:abstractNumId w:val="5"/>
   </w:num>
 </w:numbering>
 </file>

</xml_diff>

<commit_message>
Added notebook versions of the scripts, finished pipeline, still testing inferring application on Beanstalk and locally, cleaned some files from the git repo.
</commit_message>
<xml_diff>
--- a/project_5.docx
+++ b/project_5.docx
@@ -248,6 +248,35 @@
       </w:pPr>
       <w:r>
         <w:rPr/>
+      </w:r>
+    </w:p>
+    <w:p>
+      <w:pPr>
+        <w:pStyle w:val="Normal"/>
+        <w:bidi w:val="0"/>
+        <w:jc w:val="start"/>
+        <w:rPr/>
+      </w:pPr>
+      <w:r>
+        <w:rPr/>
+      </w:r>
+    </w:p>
+    <w:p>
+      <w:pPr>
+        <w:pStyle w:val="Normal"/>
+        <w:bidi w:val="0"/>
+        <w:jc w:val="start"/>
+        <w:rPr/>
+      </w:pPr>
+      <w:r>
+        <w:rPr>
+          <w:rStyle w:val="Strong"/>
+        </w:rPr>
+        <w:t>Une note technique </w:t>
+      </w:r>
+      <w:r>
+        <w:rPr/>
+        <w:t>présentant une étude sur les approches et outils qui permettraient de généraliser l’approche MLOps (pipeline de codage des steps d’élaboration du modèle, et suivi de la performance du modèle en production) ???</w:t>
       </w:r>
     </w:p>
     <w:p>

</xml_diff>

<commit_message>
Moved inferring service into own folder but haven't adapted yet the pipeline and still need to write some tests for this service (USE method? E2E test?).
</commit_message>
<xml_diff>
--- a/project_5.docx
+++ b/project_5.docx
@@ -203,6 +203,22 @@
     <w:p>
       <w:pPr>
         <w:pStyle w:val="Normal"/>
+        <w:numPr>
+          <w:ilvl w:val="0"/>
+          <w:numId w:val="3"/>
+        </w:numPr>
+        <w:bidi w:val="0"/>
+        <w:jc w:val="start"/>
+        <w:rPr/>
+      </w:pPr>
+      <w:r>
+        <w:rPr/>
+        <w:t xml:space="preserve">I think the tests should be about the inferring service instead, right ? What to test as I process a single string at a time, a given input/output pair ? </w:t>
+      </w:r>
+    </w:p>
+    <w:p>
+      <w:pPr>
+        <w:pStyle w:val="Normal"/>
         <w:bidi w:val="0"/>
         <w:jc w:val="start"/>
         <w:rPr/>
@@ -242,6 +258,26 @@
     <w:p>
       <w:pPr>
         <w:pStyle w:val="Normal"/>
+        <w:numPr>
+          <w:ilvl w:val="0"/>
+          <w:numId w:val="4"/>
+        </w:numPr>
+        <w:bidi w:val="0"/>
+        <w:jc w:val="start"/>
+        <w:rPr/>
+      </w:pPr>
+      <w:r>
+        <w:rPr/>
+        <w:t>8.0</w:t>
+      </w:r>
+      <w:r>
+        <w:rPr/>
+        <w:t>gb memory is not enough (t3a.large), can USE be done client side ?</w:t>
+      </w:r>
+    </w:p>
+    <w:p>
+      <w:pPr>
+        <w:pStyle w:val="Normal"/>
         <w:bidi w:val="0"/>
         <w:jc w:val="start"/>
         <w:rPr/>
@@ -314,6 +350,107 @@
     </w:p>
     <w:p>
       <w:pPr>
+        <w:pStyle w:val="BodyText"/>
+        <w:numPr>
+          <w:ilvl w:val="0"/>
+          <w:numId w:val="5"/>
+        </w:numPr>
+        <w:tabs>
+          <w:tab w:val="clear" w:pos="709"/>
+          <w:tab w:val="left" w:pos="0" w:leader="none"/>
+        </w:tabs>
+        <w:bidi w:val="0"/>
+        <w:spacing w:before="0" w:after="0"/>
+        <w:ind w:hanging="283" w:start="709"/>
+        <w:jc w:val="start"/>
+        <w:rPr/>
+      </w:pPr>
+      <w:r>
+        <w:rPr/>
+        <w:t xml:space="preserve">Présentation de la problématique et du prétraitement effectué, requête SQL et requête API de récupération des questions, exploration, cleaning et feature engineering (5 min). </w:t>
+      </w:r>
+    </w:p>
+    <w:p>
+      <w:pPr>
+        <w:pStyle w:val="BodyText"/>
+        <w:numPr>
+          <w:ilvl w:val="0"/>
+          <w:numId w:val="5"/>
+        </w:numPr>
+        <w:tabs>
+          <w:tab w:val="clear" w:pos="709"/>
+          <w:tab w:val="left" w:pos="0" w:leader="none"/>
+        </w:tabs>
+        <w:spacing w:before="0" w:after="0"/>
+        <w:ind w:hanging="283" w:start="709"/>
+        <w:rPr/>
+      </w:pPr>
+      <w:r>
+        <w:rPr/>
+        <w:t xml:space="preserve">Présentation de l’approche non supervisée (4 min). </w:t>
+      </w:r>
+    </w:p>
+    <w:p>
+      <w:pPr>
+        <w:pStyle w:val="BodyText"/>
+        <w:numPr>
+          <w:ilvl w:val="0"/>
+          <w:numId w:val="5"/>
+        </w:numPr>
+        <w:tabs>
+          <w:tab w:val="clear" w:pos="709"/>
+          <w:tab w:val="left" w:pos="0" w:leader="none"/>
+        </w:tabs>
+        <w:spacing w:before="0" w:after="0"/>
+        <w:ind w:hanging="283" w:start="709"/>
+        <w:rPr/>
+      </w:pPr>
+      <w:r>
+        <w:rPr/>
+        <w:t xml:space="preserve">Présentation de l’approche supervisée, de la visualisation avec MLFlow UI de la synthèse des résultats, et du modèle final sélectionné (5 min). </w:t>
+      </w:r>
+    </w:p>
+    <w:p>
+      <w:pPr>
+        <w:pStyle w:val="BodyText"/>
+        <w:numPr>
+          <w:ilvl w:val="0"/>
+          <w:numId w:val="5"/>
+        </w:numPr>
+        <w:tabs>
+          <w:tab w:val="clear" w:pos="709"/>
+          <w:tab w:val="left" w:pos="0" w:leader="none"/>
+        </w:tabs>
+        <w:spacing w:before="0" w:after="0"/>
+        <w:ind w:hanging="283" w:start="709"/>
+        <w:rPr/>
+      </w:pPr>
+      <w:r>
+        <w:rPr/>
+        <w:t xml:space="preserve">Présentation des principes du MLOps et du pipeline de mise en production réalisé (3 min). </w:t>
+      </w:r>
+    </w:p>
+    <w:p>
+      <w:pPr>
+        <w:pStyle w:val="BodyText"/>
+        <w:numPr>
+          <w:ilvl w:val="0"/>
+          <w:numId w:val="5"/>
+        </w:numPr>
+        <w:tabs>
+          <w:tab w:val="clear" w:pos="709"/>
+          <w:tab w:val="left" w:pos="0" w:leader="none"/>
+        </w:tabs>
+        <w:ind w:hanging="283" w:start="709"/>
+        <w:rPr/>
+      </w:pPr>
+      <w:r>
+        <w:rPr/>
+        <w:t xml:space="preserve">Démonstration de l’API et conclusion (3 min). </w:t>
+      </w:r>
+    </w:p>
+    <w:p>
+      <w:pPr>
         <w:pStyle w:val="PreformattedText"/>
         <w:bidi w:val="0"/>
         <w:jc w:val="start"/>
@@ -321,7 +458,6 @@
       </w:pPr>
       <w:r>
         <w:rPr/>
-        <w:t>Check what matrice creuse est pour prez.</w:t>
       </w:r>
     </w:p>
     <w:sectPr>
@@ -890,6 +1026,143 @@
   <w:abstractNum w:abstractNumId="5">
     <w:lvl w:ilvl="0">
       <w:start w:val="1"/>
+      <w:numFmt w:val="bullet"/>
+      <w:lvlText w:val=""/>
+      <w:lvlJc w:val="start"/>
+      <w:pPr>
+        <w:tabs>
+          <w:tab w:val="num" w:pos="709"/>
+        </w:tabs>
+        <w:ind w:start="709" w:hanging="283"/>
+      </w:pPr>
+      <w:rPr>
+        <w:rFonts w:ascii="Symbol" w:hAnsi="Symbol" w:cs="Symbol" w:hint="default"/>
+      </w:rPr>
+    </w:lvl>
+    <w:lvl w:ilvl="1">
+      <w:start w:val="1"/>
+      <w:numFmt w:val="bullet"/>
+      <w:lvlText w:val=""/>
+      <w:lvlJc w:val="start"/>
+      <w:pPr>
+        <w:tabs>
+          <w:tab w:val="num" w:pos="1418"/>
+        </w:tabs>
+        <w:ind w:start="1418" w:hanging="283"/>
+      </w:pPr>
+      <w:rPr>
+        <w:rFonts w:ascii="Symbol" w:hAnsi="Symbol" w:cs="Symbol" w:hint="default"/>
+      </w:rPr>
+    </w:lvl>
+    <w:lvl w:ilvl="2">
+      <w:start w:val="1"/>
+      <w:numFmt w:val="bullet"/>
+      <w:lvlText w:val=""/>
+      <w:lvlJc w:val="start"/>
+      <w:pPr>
+        <w:tabs>
+          <w:tab w:val="num" w:pos="2127"/>
+        </w:tabs>
+        <w:ind w:start="2127" w:hanging="283"/>
+      </w:pPr>
+      <w:rPr>
+        <w:rFonts w:ascii="Symbol" w:hAnsi="Symbol" w:cs="Symbol" w:hint="default"/>
+      </w:rPr>
+    </w:lvl>
+    <w:lvl w:ilvl="3">
+      <w:start w:val="1"/>
+      <w:numFmt w:val="bullet"/>
+      <w:lvlText w:val=""/>
+      <w:lvlJc w:val="start"/>
+      <w:pPr>
+        <w:tabs>
+          <w:tab w:val="num" w:pos="2836"/>
+        </w:tabs>
+        <w:ind w:start="2836" w:hanging="283"/>
+      </w:pPr>
+      <w:rPr>
+        <w:rFonts w:ascii="Symbol" w:hAnsi="Symbol" w:cs="Symbol" w:hint="default"/>
+      </w:rPr>
+    </w:lvl>
+    <w:lvl w:ilvl="4">
+      <w:start w:val="1"/>
+      <w:numFmt w:val="bullet"/>
+      <w:lvlText w:val=""/>
+      <w:lvlJc w:val="start"/>
+      <w:pPr>
+        <w:tabs>
+          <w:tab w:val="num" w:pos="3545"/>
+        </w:tabs>
+        <w:ind w:start="3545" w:hanging="283"/>
+      </w:pPr>
+      <w:rPr>
+        <w:rFonts w:ascii="Symbol" w:hAnsi="Symbol" w:cs="Symbol" w:hint="default"/>
+      </w:rPr>
+    </w:lvl>
+    <w:lvl w:ilvl="5">
+      <w:start w:val="1"/>
+      <w:numFmt w:val="bullet"/>
+      <w:lvlText w:val=""/>
+      <w:lvlJc w:val="start"/>
+      <w:pPr>
+        <w:tabs>
+          <w:tab w:val="num" w:pos="4254"/>
+        </w:tabs>
+        <w:ind w:start="4254" w:hanging="283"/>
+      </w:pPr>
+      <w:rPr>
+        <w:rFonts w:ascii="Symbol" w:hAnsi="Symbol" w:cs="Symbol" w:hint="default"/>
+      </w:rPr>
+    </w:lvl>
+    <w:lvl w:ilvl="6">
+      <w:start w:val="1"/>
+      <w:numFmt w:val="bullet"/>
+      <w:lvlText w:val=""/>
+      <w:lvlJc w:val="start"/>
+      <w:pPr>
+        <w:tabs>
+          <w:tab w:val="num" w:pos="4963"/>
+        </w:tabs>
+        <w:ind w:start="4963" w:hanging="283"/>
+      </w:pPr>
+      <w:rPr>
+        <w:rFonts w:ascii="Symbol" w:hAnsi="Symbol" w:cs="Symbol" w:hint="default"/>
+      </w:rPr>
+    </w:lvl>
+    <w:lvl w:ilvl="7">
+      <w:start w:val="1"/>
+      <w:numFmt w:val="bullet"/>
+      <w:lvlText w:val=""/>
+      <w:lvlJc w:val="start"/>
+      <w:pPr>
+        <w:tabs>
+          <w:tab w:val="num" w:pos="5672"/>
+        </w:tabs>
+        <w:ind w:start="5672" w:hanging="283"/>
+      </w:pPr>
+      <w:rPr>
+        <w:rFonts w:ascii="Symbol" w:hAnsi="Symbol" w:cs="Symbol" w:hint="default"/>
+      </w:rPr>
+    </w:lvl>
+    <w:lvl w:ilvl="8">
+      <w:start w:val="1"/>
+      <w:numFmt w:val="bullet"/>
+      <w:lvlText w:val=""/>
+      <w:lvlJc w:val="start"/>
+      <w:pPr>
+        <w:tabs>
+          <w:tab w:val="num" w:pos="6381"/>
+        </w:tabs>
+        <w:ind w:start="6381" w:hanging="283"/>
+      </w:pPr>
+      <w:rPr>
+        <w:rFonts w:ascii="Symbol" w:hAnsi="Symbol" w:cs="Symbol" w:hint="default"/>
+      </w:rPr>
+    </w:lvl>
+  </w:abstractNum>
+  <w:abstractNum w:abstractNumId="6">
+    <w:lvl w:ilvl="0">
+      <w:start w:val="1"/>
       <w:numFmt w:val="none"/>
       <w:suff w:val="nothing"/>
       <w:lvlText w:val=""/>
@@ -1020,6 +1293,9 @@
   </w:num>
   <w:num w:numId="5">
     <w:abstractNumId w:val="5"/>
+  </w:num>
+  <w:num w:numId="6">
+    <w:abstractNumId w:val="6"/>
   </w:num>
 </w:numbering>
 </file>

</xml_diff>

<commit_message>
Inferring service placed in dedicated folder, pipeline updated
</commit_message>
<xml_diff>
--- a/project_5.docx
+++ b/project_5.docx
@@ -268,11 +268,27 @@
       </w:pPr>
       <w:r>
         <w:rPr/>
-        <w:t>8.0</w:t>
-      </w:r>
-      <w:r>
-        <w:rPr/>
-        <w:t>gb memory is not enough (t3a.large), can USE be done client side ?</w:t>
+        <w:t>16</w:t>
+      </w:r>
+      <w:r>
+        <w:rPr/>
+        <w:t xml:space="preserve">.0gb memory </w:t>
+      </w:r>
+      <w:r>
+        <w:rPr/>
+        <w:t>seems</w:t>
+      </w:r>
+      <w:r>
+        <w:rPr/>
+        <w:t xml:space="preserve"> not enough (t3a.</w:t>
+      </w:r>
+      <w:r>
+        <w:rPr/>
+        <w:t>x</w:t>
+      </w:r>
+      <w:r>
+        <w:rPr/>
+        <w:t>large), can USE be done client side ?</w:t>
       </w:r>
     </w:p>
     <w:p>

</xml_diff>

<commit_message>
Moved notebooks to dedicated folder, added db support in inferring api for events logging, model and tags are now fetched from S3 in inferring api, refactored and cleaned inferring api, added start of e2e tests of inferring api for pipeline
</commit_message>
<xml_diff>
--- a/project_5.docx
+++ b/project_5.docx
@@ -27,6 +27,30 @@
     </w:p>
     <w:p>
       <w:pPr>
+        <w:pStyle w:val="PreformattedText"/>
+        <w:bidi w:val="0"/>
+        <w:spacing w:before="0" w:after="283"/>
+        <w:jc w:val="start"/>
+        <w:rPr/>
+      </w:pPr>
+      <w:r>
+        <w:rPr/>
+        <w:t>Best hyperparameters found:{'num_topics': 2, 'alpha': 0.61, 'eta': None, 'cv': -1.7413564061349542}.</w:t>
+      </w:r>
+    </w:p>
+    <w:p>
+      <w:pPr>
+        <w:pStyle w:val="Normal"/>
+        <w:bidi w:val="0"/>
+        <w:jc w:val="start"/>
+        <w:rPr/>
+      </w:pPr>
+      <w:r>
+        <w:rPr/>
+      </w:r>
+    </w:p>
+    <w:p>
+      <w:pPr>
         <w:pStyle w:val="Normal"/>
         <w:bidi w:val="0"/>
         <w:jc w:val="start"/>
@@ -73,24 +97,84 @@
     <w:p>
       <w:pPr>
         <w:pStyle w:val="Normal"/>
-        <w:bidi w:val="0"/>
-        <w:jc w:val="start"/>
-        <w:rPr/>
-      </w:pPr>
-      <w:r>
-        <w:rPr/>
-      </w:r>
-    </w:p>
-    <w:p>
-      <w:pPr>
-        <w:pStyle w:val="Normal"/>
-        <w:bidi w:val="0"/>
-        <w:jc w:val="start"/>
-        <w:rPr/>
-      </w:pPr>
-      <w:r>
-        <w:rPr/>
-        <w:t>SUPERVISED</w:t>
+        <w:numPr>
+          <w:ilvl w:val="1"/>
+          <w:numId w:val="1"/>
+        </w:numPr>
+        <w:bidi w:val="0"/>
+        <w:jc w:val="start"/>
+        <w:rPr/>
+      </w:pPr>
+      <w:r>
+        <w:rPr/>
+        <w:t>Tu devrais faire un wordcloud par mot unique par tag.</w:t>
+      </w:r>
+    </w:p>
+    <w:p>
+      <w:pPr>
+        <w:pStyle w:val="Normal"/>
+        <w:numPr>
+          <w:ilvl w:val="0"/>
+          <w:numId w:val="0"/>
+        </w:numPr>
+        <w:bidi w:val="0"/>
+        <w:ind w:hanging="0" w:start="1080"/>
+        <w:jc w:val="start"/>
+        <w:rPr/>
+      </w:pPr>
+      <w:r>
+        <w:rPr/>
+      </w:r>
+    </w:p>
+    <w:p>
+      <w:pPr>
+        <w:pStyle w:val="Normal"/>
+        <w:bidi w:val="0"/>
+        <w:jc w:val="start"/>
+        <w:rPr/>
+      </w:pPr>
+      <w:r>
+        <w:rPr/>
+        <w:t>UNSUPERVISED</w:t>
+      </w:r>
+    </w:p>
+    <w:p>
+      <w:pPr>
+        <w:pStyle w:val="Normal"/>
+        <w:numPr>
+          <w:ilvl w:val="0"/>
+          <w:numId w:val="6"/>
+        </w:numPr>
+        <w:bidi w:val="0"/>
+        <w:jc w:val="start"/>
+        <w:rPr/>
+      </w:pPr>
+      <w:r>
+        <w:rPr/>
+        <w:t>Is it ok to inly have 2 topics or should I put more ?</w:t>
+      </w:r>
+    </w:p>
+    <w:p>
+      <w:pPr>
+        <w:pStyle w:val="Normal"/>
+        <w:bidi w:val="0"/>
+        <w:jc w:val="start"/>
+        <w:rPr/>
+      </w:pPr>
+      <w:r>
+        <w:rPr/>
+      </w:r>
+    </w:p>
+    <w:p>
+      <w:pPr>
+        <w:pStyle w:val="Normal"/>
+        <w:bidi w:val="0"/>
+        <w:jc w:val="start"/>
+        <w:rPr/>
+      </w:pPr>
+      <w:r>
+        <w:rPr/>
+        <w:t>TESTS</w:t>
       </w:r>
     </w:p>
     <w:p>
@@ -105,83 +189,31 @@
         <w:rPr/>
       </w:pPr>
       <w:r>
-        <w:rPr>
-          <w:b w:val="false"/>
-          <w:bCs w:val="false"/>
-        </w:rPr>
-        <w:t>Can I use XGBoost instead of RF ?</w:t>
-      </w:r>
-      <w:r>
-        <w:rPr>
-          <w:b/>
-          <w:bCs/>
-        </w:rPr>
-        <w:t xml:space="preserve"> </w:t>
-      </w:r>
-      <w:r>
-        <w:rPr>
-          <w:b w:val="false"/>
-          <w:bCs w:val="false"/>
-        </w:rPr>
-        <w:t>Same result less parameters to optimize.</w:t>
-      </w:r>
-    </w:p>
-    <w:p>
-      <w:pPr>
-        <w:pStyle w:val="Normal"/>
-        <w:numPr>
-          <w:ilvl w:val="0"/>
-          <w:numId w:val="2"/>
-        </w:numPr>
-        <w:bidi w:val="0"/>
-        <w:jc w:val="start"/>
-        <w:rPr/>
-      </w:pPr>
-      <w:r>
-        <w:rPr>
-          <w:b w:val="false"/>
-          <w:bCs w:val="false"/>
-        </w:rPr>
-        <w:t>Should I include a confusion matrix ?</w:t>
-      </w:r>
-    </w:p>
-    <w:p>
-      <w:pPr>
-        <w:pStyle w:val="Normal"/>
-        <w:numPr>
-          <w:ilvl w:val="0"/>
-          <w:numId w:val="2"/>
-        </w:numPr>
-        <w:bidi w:val="0"/>
-        <w:jc w:val="start"/>
-        <w:rPr/>
-      </w:pPr>
-      <w:r>
-        <w:rPr/>
-        <w:t>Si trop de temps a train tu pourrais splitter en 40-30-30 et utiliser un set de validation.</w:t>
-      </w:r>
-    </w:p>
-    <w:p>
-      <w:pPr>
-        <w:pStyle w:val="Normal"/>
-        <w:bidi w:val="0"/>
-        <w:jc w:val="start"/>
-        <w:rPr/>
-      </w:pPr>
-      <w:r>
-        <w:rPr/>
-      </w:r>
-    </w:p>
-    <w:p>
-      <w:pPr>
-        <w:pStyle w:val="Normal"/>
-        <w:bidi w:val="0"/>
-        <w:jc w:val="start"/>
-        <w:rPr/>
-      </w:pPr>
-      <w:r>
-        <w:rPr/>
-        <w:t>TESTS</w:t>
+        <w:rPr/>
+        <w:t>Fais un E2E avec Flask, une question une reponse et verifie ca.</w:t>
+      </w:r>
+    </w:p>
+    <w:p>
+      <w:pPr>
+        <w:pStyle w:val="Normal"/>
+        <w:bidi w:val="0"/>
+        <w:jc w:val="start"/>
+        <w:rPr/>
+      </w:pPr>
+      <w:r>
+        <w:rPr/>
+      </w:r>
+    </w:p>
+    <w:p>
+      <w:pPr>
+        <w:pStyle w:val="Normal"/>
+        <w:bidi w:val="0"/>
+        <w:jc w:val="start"/>
+        <w:rPr/>
+      </w:pPr>
+      <w:r>
+        <w:rPr/>
+        <w:t>INFERRING SERVICE</w:t>
       </w:r>
     </w:p>
     <w:p>
@@ -197,7 +229,19 @@
       </w:pPr>
       <w:r>
         <w:rPr/>
-        <w:t>Is what I did enough ?</w:t>
+        <w:t xml:space="preserve">Utilise </w:t>
+      </w:r>
+      <w:hyperlink r:id="rId2">
+        <w:r>
+          <w:rPr>
+            <w:rStyle w:val="Hyperlink"/>
+          </w:rPr>
+          <w:t>https://www.gradio.app/</w:t>
+        </w:r>
+      </w:hyperlink>
+      <w:r>
+        <w:rPr/>
+        <w:t xml:space="preserve"> pour l-interface, c-est plus une webapp et quand tu entres question et titre il te file les tags suggeres.</w:t>
       </w:r>
     </w:p>
     <w:p>
@@ -213,82 +257,42 @@
       </w:pPr>
       <w:r>
         <w:rPr/>
-        <w:t xml:space="preserve">I think the tests should be about the inferring service instead, right ? What to test as I process a single string at a time, a given input/output pair ? </w:t>
-      </w:r>
-    </w:p>
-    <w:p>
-      <w:pPr>
-        <w:pStyle w:val="Normal"/>
-        <w:bidi w:val="0"/>
-        <w:jc w:val="start"/>
-        <w:rPr/>
-      </w:pPr>
-      <w:r>
-        <w:rPr/>
-      </w:r>
-    </w:p>
-    <w:p>
-      <w:pPr>
-        <w:pStyle w:val="Normal"/>
-        <w:bidi w:val="0"/>
-        <w:jc w:val="start"/>
-        <w:rPr/>
-      </w:pPr>
-      <w:r>
-        <w:rPr/>
-        <w:t>INFERRING SERVICE</w:t>
-      </w:r>
-    </w:p>
-    <w:p>
-      <w:pPr>
-        <w:pStyle w:val="Normal"/>
-        <w:numPr>
-          <w:ilvl w:val="0"/>
-          <w:numId w:val="4"/>
-        </w:numPr>
-        <w:bidi w:val="0"/>
-        <w:jc w:val="start"/>
-        <w:rPr/>
-      </w:pPr>
-      <w:r>
-        <w:rPr/>
-        <w:t>Should this service process one body/title at a time or a bunch ?</w:t>
-      </w:r>
-    </w:p>
-    <w:p>
-      <w:pPr>
-        <w:pStyle w:val="Normal"/>
-        <w:numPr>
-          <w:ilvl w:val="0"/>
-          <w:numId w:val="4"/>
-        </w:numPr>
-        <w:bidi w:val="0"/>
-        <w:jc w:val="start"/>
-        <w:rPr/>
-      </w:pPr>
-      <w:r>
-        <w:rPr/>
-        <w:t>16</w:t>
-      </w:r>
-      <w:r>
-        <w:rPr/>
-        <w:t xml:space="preserve">.0gb memory </w:t>
-      </w:r>
-      <w:r>
-        <w:rPr/>
-        <w:t>seems</w:t>
-      </w:r>
-      <w:r>
-        <w:rPr/>
-        <w:t xml:space="preserve"> not enough (t3a.</w:t>
-      </w:r>
-      <w:r>
-        <w:rPr/>
-        <w:t>x</w:t>
-      </w:r>
-      <w:r>
-        <w:rPr/>
-        <w:t>large), can USE be done client side ?</w:t>
+        <w:t>Save en db les payloads recus et tags predits, capture d-events.</w:t>
+      </w:r>
+    </w:p>
+    <w:p>
+      <w:pPr>
+        <w:pStyle w:val="Normal"/>
+        <w:bidi w:val="0"/>
+        <w:jc w:val="start"/>
+        <w:rPr/>
+      </w:pPr>
+      <w:r>
+        <w:rPr/>
+      </w:r>
+    </w:p>
+    <w:p>
+      <w:pPr>
+        <w:pStyle w:val="Normal"/>
+        <w:bidi w:val="0"/>
+        <w:jc w:val="start"/>
+        <w:rPr/>
+      </w:pPr>
+      <w:r>
+        <w:rPr/>
+        <w:t>SUPERVISED</w:t>
+      </w:r>
+    </w:p>
+    <w:p>
+      <w:pPr>
+        <w:pStyle w:val="Normal"/>
+        <w:bidi w:val="0"/>
+        <w:jc w:val="start"/>
+        <w:rPr/>
+      </w:pPr>
+      <w:r>
+        <w:rPr/>
+        <w:t>- Hyperoptimize with xgboost as well (lightgb?) to compare with the jaccard score as scorer.</w:t>
       </w:r>
     </w:p>
     <w:p>
@@ -333,29 +337,7 @@
     </w:p>
     <w:p>
       <w:pPr>
-        <w:pStyle w:val="PreformattedText"/>
-        <w:bidi w:val="0"/>
-        <w:jc w:val="start"/>
-        <w:rPr/>
-      </w:pPr>
-      <w:r>
-        <w:rPr/>
-      </w:r>
-    </w:p>
-    <w:p>
-      <w:pPr>
-        <w:pStyle w:val="PreformattedText"/>
-        <w:bidi w:val="0"/>
-        <w:jc w:val="start"/>
-        <w:rPr/>
-      </w:pPr>
-      <w:r>
-        <w:rPr/>
-      </w:r>
-    </w:p>
-    <w:p>
-      <w:pPr>
-        <w:pStyle w:val="PreformattedText"/>
+        <w:pStyle w:val="Normal"/>
         <w:bidi w:val="0"/>
         <w:jc w:val="start"/>
         <w:rPr/>
@@ -383,7 +365,17 @@
       </w:pPr>
       <w:r>
         <w:rPr/>
-        <w:t xml:space="preserve">Présentation de la problématique et du prétraitement effectué, requête SQL et requête API de récupération des questions, exploration, cleaning et feature engineering (5 min). </w:t>
+        <w:t>La mise en oeuvre d’un </w:t>
+      </w:r>
+      <w:r>
+        <w:rPr>
+          <w:rStyle w:val="Strong"/>
+        </w:rPr>
+        <w:t>pipeline</w:t>
+      </w:r>
+      <w:r>
+        <w:rPr/>
+        <w:t xml:space="preserve">, de codage de tous les steps standardisés de la préparation des données jusqu’à l’élaboration des modèles (outils de type Kedro, pipeline / recipes de MLFlow, …) </w:t>
       </w:r>
     </w:p>
     <w:p>
@@ -397,13 +389,71 @@
           <w:tab w:val="clear" w:pos="709"/>
           <w:tab w:val="left" w:pos="0" w:leader="none"/>
         </w:tabs>
-        <w:spacing w:before="0" w:after="0"/>
         <w:ind w:hanging="283" w:start="709"/>
         <w:rPr/>
       </w:pPr>
       <w:r>
         <w:rPr/>
-        <w:t xml:space="preserve">Présentation de l’approche non supervisée (4 min). </w:t>
+        <w:t>La mise en oeuvre du </w:t>
+      </w:r>
+      <w:r>
+        <w:rPr>
+          <w:rStyle w:val="Strong"/>
+        </w:rPr>
+        <w:t>suivi de l’utilisation et de la performance du modèle en production</w:t>
+      </w:r>
+      <w:r>
+        <w:rPr/>
+        <w:t xml:space="preserve">, analyse du “model drift” (de type ”data drift” ou “concept drift”) à l'aide outils de type evidentlyAI, Promotheus, ou Popmon. </w:t>
+      </w:r>
+    </w:p>
+    <w:p>
+      <w:pPr>
+        <w:pStyle w:val="BodyText"/>
+        <w:rPr/>
+      </w:pPr>
+      <w:r>
+        <w:rPr/>
+        <w:t>En attendant leur mise œuvre ultérieure, vous avez prévu de vérifier la stabilité du modèle dans le temps sur 1 an, en mesurant mensuellement l’évolution des mesures et scores des questions de chacun de ces mois.</w:t>
+      </w:r>
+    </w:p>
+    <w:p>
+      <w:pPr>
+        <w:pStyle w:val="Normal"/>
+        <w:bidi w:val="0"/>
+        <w:jc w:val="start"/>
+        <w:rPr/>
+      </w:pPr>
+      <w:r>
+        <w:rPr/>
+      </w:r>
+    </w:p>
+    <w:p>
+      <w:pPr>
+        <w:pStyle w:val="Heading5"/>
+        <w:bidi w:val="0"/>
+        <w:jc w:val="start"/>
+        <w:rPr/>
+      </w:pPr>
+      <w:r>
+        <w:rPr>
+          <w:rStyle w:val="Strong"/>
+          <w:b/>
+          <w:bCs/>
+        </w:rPr>
+        <w:t>Définir et mettre en œuvre une stratégie de suivi de la performance d’un modèle en production et en assurer la maintenance afin de garantir dans le temps la production de prédictions performantes.</w:t>
+      </w:r>
+    </w:p>
+    <w:p>
+      <w:pPr>
+        <w:pStyle w:val="BodyText"/>
+        <w:bidi w:val="0"/>
+        <w:jc w:val="start"/>
+        <w:rPr/>
+      </w:pPr>
+      <w:r>
+        <w:rPr/>
+        <w:t>CE1 Le candidat a défini une stratégie de suivi de la performance du modèle. Dans le cadre de ce projet, il s’agit dans la note technique de l’étude MLOps de :</w:t>
       </w:r>
     </w:p>
     <w:p>
@@ -411,19 +461,20 @@
         <w:pStyle w:val="BodyText"/>
         <w:numPr>
           <w:ilvl w:val="0"/>
-          <w:numId w:val="5"/>
+          <w:numId w:val="2"/>
         </w:numPr>
         <w:tabs>
-          <w:tab w:val="clear" w:pos="709"/>
-          <w:tab w:val="left" w:pos="0" w:leader="none"/>
-        </w:tabs>
+          <w:tab w:val="left" w:pos="709" w:leader="none"/>
+        </w:tabs>
+        <w:bidi w:val="0"/>
         <w:spacing w:before="0" w:after="0"/>
         <w:ind w:hanging="283" w:start="709"/>
-        <w:rPr/>
-      </w:pPr>
-      <w:r>
-        <w:rPr/>
-        <w:t xml:space="preserve">Présentation de l’approche supervisée, de la visualisation avec MLFlow UI de la synthèse des résultats, et du modèle final sélectionné (5 min). </w:t>
+        <w:jc w:val="start"/>
+        <w:rPr/>
+      </w:pPr>
+      <w:r>
+        <w:rPr/>
+        <w:t>Présenter les concepts liés au suivi de la performance du modèle : “model drift” -”data drift”, “concept drift” et leur mise oeuvre possible sur le projet</w:t>
       </w:r>
     </w:p>
     <w:p>
@@ -431,19 +482,31 @@
         <w:pStyle w:val="BodyText"/>
         <w:numPr>
           <w:ilvl w:val="0"/>
-          <w:numId w:val="5"/>
+          <w:numId w:val="2"/>
         </w:numPr>
         <w:tabs>
-          <w:tab w:val="clear" w:pos="709"/>
-          <w:tab w:val="left" w:pos="0" w:leader="none"/>
-        </w:tabs>
-        <w:spacing w:before="0" w:after="0"/>
+          <w:tab w:val="left" w:pos="709" w:leader="none"/>
+        </w:tabs>
+        <w:bidi w:val="0"/>
         <w:ind w:hanging="283" w:start="709"/>
-        <w:rPr/>
-      </w:pPr>
-      <w:r>
-        <w:rPr/>
-        <w:t xml:space="preserve">Présentation des principes du MLOps et du pipeline de mise en production réalisé (3 min). </w:t>
+        <w:jc w:val="start"/>
+        <w:rPr/>
+      </w:pPr>
+      <w:r>
+        <w:rPr/>
+        <w:t>Lister les outils candidats (de type evidentlyAI, Promotheus, Popmon)</w:t>
+      </w:r>
+    </w:p>
+    <w:p>
+      <w:pPr>
+        <w:pStyle w:val="BodyText"/>
+        <w:bidi w:val="0"/>
+        <w:jc w:val="start"/>
+        <w:rPr/>
+      </w:pPr>
+      <w:r>
+        <w:rPr/>
+        <w:t>CE2 Le candidat a réalisé un système de stockage d’événements relatifs aux prédictions réalisées par l’API et une gestion d’alerte en cas de dégradation significative de la performance. Dans le cadre de ce projet, il s’agit dans la note technique de l’étude MLOps de :</w:t>
       </w:r>
     </w:p>
     <w:p>
@@ -451,7 +514,224 @@
         <w:pStyle w:val="BodyText"/>
         <w:numPr>
           <w:ilvl w:val="0"/>
-          <w:numId w:val="5"/>
+          <w:numId w:val="3"/>
+        </w:numPr>
+        <w:tabs>
+          <w:tab w:val="left" w:pos="709" w:leader="none"/>
+        </w:tabs>
+        <w:bidi w:val="0"/>
+        <w:spacing w:before="0" w:after="0"/>
+        <w:ind w:hanging="283" w:start="709"/>
+        <w:jc w:val="start"/>
+        <w:rPr/>
+      </w:pPr>
+      <w:r>
+        <w:rPr/>
+        <w:t>Présenter la conception concrète du système de suivi de la performance adapté au projet : les indicateurs et mesures à mettre en oeuvre, les types d’alerte préconisées (il n’est pas demandé de le développer)</w:t>
+      </w:r>
+    </w:p>
+    <w:p>
+      <w:pPr>
+        <w:pStyle w:val="BodyText"/>
+        <w:numPr>
+          <w:ilvl w:val="0"/>
+          <w:numId w:val="3"/>
+        </w:numPr>
+        <w:tabs>
+          <w:tab w:val="left" w:pos="709" w:leader="none"/>
+        </w:tabs>
+        <w:bidi w:val="0"/>
+        <w:ind w:hanging="283" w:start="709"/>
+        <w:jc w:val="start"/>
+        <w:rPr/>
+      </w:pPr>
+      <w:r>
+        <w:rPr/>
+        <w:t>Présenter comment utiliser les outils envisagés pour mettre en oeuvre le système de suivi (il n’est pas demandé d’implémenter les outils)</w:t>
+      </w:r>
+    </w:p>
+    <w:p>
+      <w:pPr>
+        <w:pStyle w:val="BodyText"/>
+        <w:bidi w:val="0"/>
+        <w:jc w:val="start"/>
+        <w:rPr/>
+      </w:pPr>
+      <w:r>
+        <w:rPr/>
+        <w:t>CE3 Le candidat a analysé la stabilité du modèle dans le temps et défini des actions d’amélioration de sa performance. Dans le cadre de ce projet, il s’agit de :</w:t>
+      </w:r>
+    </w:p>
+    <w:p>
+      <w:pPr>
+        <w:pStyle w:val="BodyText"/>
+        <w:numPr>
+          <w:ilvl w:val="0"/>
+          <w:numId w:val="4"/>
+        </w:numPr>
+        <w:tabs>
+          <w:tab w:val="left" w:pos="709" w:leader="none"/>
+        </w:tabs>
+        <w:bidi w:val="0"/>
+        <w:spacing w:before="0" w:after="140"/>
+        <w:ind w:hanging="283" w:start="709"/>
+        <w:jc w:val="start"/>
+        <w:rPr/>
+      </w:pPr>
+      <w:r>
+        <w:rPr/>
+        <w:t>Comparer l’évolution des mesures et scores pour plusieurs séries mensuelles de questions (sur 1 an), et de stocker les résultats dans MLFlow tracking</w:t>
+      </w:r>
+    </w:p>
+    <w:p>
+      <w:pPr>
+        <w:pStyle w:val="BodyText"/>
+        <w:tabs>
+          <w:tab w:val="left" w:pos="709" w:leader="none"/>
+        </w:tabs>
+        <w:bidi w:val="0"/>
+        <w:spacing w:before="0" w:after="140"/>
+        <w:ind w:hanging="0" w:start="709"/>
+        <w:jc w:val="start"/>
+        <w:rPr/>
+      </w:pPr>
+      <w:r>
+        <w:rPr/>
+        <w:t>After having trained the model get some questions, predict and calculate the scores and upload them on MlFlow.</w:t>
+      </w:r>
+    </w:p>
+    <w:p>
+      <w:pPr>
+        <w:pStyle w:val="Normal"/>
+        <w:bidi w:val="0"/>
+        <w:jc w:val="start"/>
+        <w:rPr/>
+      </w:pPr>
+      <w:r>
+        <w:rPr/>
+      </w:r>
+    </w:p>
+    <w:p>
+      <w:pPr>
+        <w:pStyle w:val="PreformattedText"/>
+        <w:bidi w:val="0"/>
+        <w:jc w:val="start"/>
+        <w:rPr/>
+      </w:pPr>
+      <w:r>
+        <w:rPr/>
+      </w:r>
+    </w:p>
+    <w:p>
+      <w:pPr>
+        <w:pStyle w:val="PreformattedText"/>
+        <w:bidi w:val="0"/>
+        <w:jc w:val="start"/>
+        <w:rPr/>
+      </w:pPr>
+      <w:r>
+        <w:rPr/>
+      </w:r>
+    </w:p>
+    <w:p>
+      <w:pPr>
+        <w:pStyle w:val="PreformattedText"/>
+        <w:bidi w:val="0"/>
+        <w:jc w:val="start"/>
+        <w:rPr/>
+      </w:pPr>
+      <w:r>
+        <w:rPr/>
+      </w:r>
+    </w:p>
+    <w:p>
+      <w:pPr>
+        <w:pStyle w:val="BodyText"/>
+        <w:numPr>
+          <w:ilvl w:val="0"/>
+          <w:numId w:val="4"/>
+        </w:numPr>
+        <w:tabs>
+          <w:tab w:val="clear" w:pos="709"/>
+          <w:tab w:val="left" w:pos="0" w:leader="none"/>
+        </w:tabs>
+        <w:bidi w:val="0"/>
+        <w:spacing w:before="0" w:after="0"/>
+        <w:ind w:hanging="283" w:start="709"/>
+        <w:jc w:val="start"/>
+        <w:rPr/>
+      </w:pPr>
+      <w:r>
+        <w:rPr/>
+        <w:t xml:space="preserve">Présentation de la problématique et du prétraitement effectué, requête SQL et requête API de récupération des questions, exploration, cleaning et feature engineering (5 min). </w:t>
+      </w:r>
+    </w:p>
+    <w:p>
+      <w:pPr>
+        <w:pStyle w:val="BodyText"/>
+        <w:numPr>
+          <w:ilvl w:val="0"/>
+          <w:numId w:val="4"/>
+        </w:numPr>
+        <w:tabs>
+          <w:tab w:val="clear" w:pos="709"/>
+          <w:tab w:val="left" w:pos="0" w:leader="none"/>
+        </w:tabs>
+        <w:spacing w:before="0" w:after="0"/>
+        <w:ind w:hanging="283" w:start="709"/>
+        <w:rPr/>
+      </w:pPr>
+      <w:r>
+        <w:rPr/>
+        <w:t xml:space="preserve">Présentation de l’approche non supervisée (4 min). </w:t>
+      </w:r>
+    </w:p>
+    <w:p>
+      <w:pPr>
+        <w:pStyle w:val="BodyText"/>
+        <w:numPr>
+          <w:ilvl w:val="0"/>
+          <w:numId w:val="4"/>
+        </w:numPr>
+        <w:tabs>
+          <w:tab w:val="clear" w:pos="709"/>
+          <w:tab w:val="left" w:pos="0" w:leader="none"/>
+        </w:tabs>
+        <w:spacing w:before="0" w:after="0"/>
+        <w:ind w:hanging="283" w:start="709"/>
+        <w:rPr/>
+      </w:pPr>
+      <w:r>
+        <w:rPr/>
+        <w:t xml:space="preserve">Présentation de l’approche supervisée, de la visualisation avec MLFlow UI de la synthèse des résultats, et du modèle final sélectionné (5 min). </w:t>
+      </w:r>
+    </w:p>
+    <w:p>
+      <w:pPr>
+        <w:pStyle w:val="BodyText"/>
+        <w:numPr>
+          <w:ilvl w:val="0"/>
+          <w:numId w:val="4"/>
+        </w:numPr>
+        <w:tabs>
+          <w:tab w:val="clear" w:pos="709"/>
+          <w:tab w:val="left" w:pos="0" w:leader="none"/>
+        </w:tabs>
+        <w:spacing w:before="0" w:after="0"/>
+        <w:ind w:hanging="283" w:start="709"/>
+        <w:rPr/>
+      </w:pPr>
+      <w:r>
+        <w:rPr/>
+        <w:t xml:space="preserve">Présentation des principes du MLOps et du pipeline de mise en production réalisé (3 min). </w:t>
+      </w:r>
+    </w:p>
+    <w:p>
+      <w:pPr>
+        <w:pStyle w:val="BodyText"/>
+        <w:numPr>
+          <w:ilvl w:val="0"/>
+          <w:numId w:val="4"/>
         </w:numPr>
         <w:tabs>
           <w:tab w:val="clear" w:pos="709"/>
@@ -910,9 +1190,9 @@
       <w:lvlJc w:val="start"/>
       <w:pPr>
         <w:tabs>
-          <w:tab w:val="num" w:pos="720"/>
-        </w:tabs>
-        <w:ind w:start="720" w:hanging="360"/>
+          <w:tab w:val="num" w:pos="709"/>
+        </w:tabs>
+        <w:ind w:start="709" w:hanging="283"/>
       </w:pPr>
       <w:rPr>
         <w:rFonts w:ascii="Symbol" w:hAnsi="Symbol" w:cs="Symbol" w:hint="default"/>
@@ -921,31 +1201,31 @@
     <w:lvl w:ilvl="1">
       <w:start w:val="1"/>
       <w:numFmt w:val="bullet"/>
-      <w:lvlText w:val="◦"/>
-      <w:lvlJc w:val="start"/>
-      <w:pPr>
-        <w:tabs>
-          <w:tab w:val="num" w:pos="1080"/>
-        </w:tabs>
-        <w:ind w:start="1080" w:hanging="360"/>
-      </w:pPr>
-      <w:rPr>
-        <w:rFonts w:ascii="OpenSymbol" w:hAnsi="OpenSymbol" w:cs="OpenSymbol" w:hint="default"/>
+      <w:lvlText w:val=""/>
+      <w:lvlJc w:val="start"/>
+      <w:pPr>
+        <w:tabs>
+          <w:tab w:val="num" w:pos="1418"/>
+        </w:tabs>
+        <w:ind w:start="1418" w:hanging="283"/>
+      </w:pPr>
+      <w:rPr>
+        <w:rFonts w:ascii="Symbol" w:hAnsi="Symbol" w:cs="Symbol" w:hint="default"/>
       </w:rPr>
     </w:lvl>
     <w:lvl w:ilvl="2">
       <w:start w:val="1"/>
       <w:numFmt w:val="bullet"/>
-      <w:lvlText w:val="▪"/>
-      <w:lvlJc w:val="start"/>
-      <w:pPr>
-        <w:tabs>
-          <w:tab w:val="num" w:pos="1440"/>
-        </w:tabs>
-        <w:ind w:start="1440" w:hanging="360"/>
-      </w:pPr>
-      <w:rPr>
-        <w:rFonts w:ascii="OpenSymbol" w:hAnsi="OpenSymbol" w:cs="OpenSymbol" w:hint="default"/>
+      <w:lvlText w:val=""/>
+      <w:lvlJc w:val="start"/>
+      <w:pPr>
+        <w:tabs>
+          <w:tab w:val="num" w:pos="2127"/>
+        </w:tabs>
+        <w:ind w:start="2127" w:hanging="283"/>
+      </w:pPr>
+      <w:rPr>
+        <w:rFonts w:ascii="Symbol" w:hAnsi="Symbol" w:cs="Symbol" w:hint="default"/>
       </w:rPr>
     </w:lvl>
     <w:lvl w:ilvl="3">
@@ -955,9 +1235,9 @@
       <w:lvlJc w:val="start"/>
       <w:pPr>
         <w:tabs>
-          <w:tab w:val="num" w:pos="1800"/>
-        </w:tabs>
-        <w:ind w:start="1800" w:hanging="360"/>
+          <w:tab w:val="num" w:pos="2836"/>
+        </w:tabs>
+        <w:ind w:start="2836" w:hanging="283"/>
       </w:pPr>
       <w:rPr>
         <w:rFonts w:ascii="Symbol" w:hAnsi="Symbol" w:cs="Symbol" w:hint="default"/>
@@ -966,31 +1246,31 @@
     <w:lvl w:ilvl="4">
       <w:start w:val="1"/>
       <w:numFmt w:val="bullet"/>
-      <w:lvlText w:val="◦"/>
-      <w:lvlJc w:val="start"/>
-      <w:pPr>
-        <w:tabs>
-          <w:tab w:val="num" w:pos="2160"/>
-        </w:tabs>
-        <w:ind w:start="2160" w:hanging="360"/>
-      </w:pPr>
-      <w:rPr>
-        <w:rFonts w:ascii="OpenSymbol" w:hAnsi="OpenSymbol" w:cs="OpenSymbol" w:hint="default"/>
+      <w:lvlText w:val=""/>
+      <w:lvlJc w:val="start"/>
+      <w:pPr>
+        <w:tabs>
+          <w:tab w:val="num" w:pos="3545"/>
+        </w:tabs>
+        <w:ind w:start="3545" w:hanging="283"/>
+      </w:pPr>
+      <w:rPr>
+        <w:rFonts w:ascii="Symbol" w:hAnsi="Symbol" w:cs="Symbol" w:hint="default"/>
       </w:rPr>
     </w:lvl>
     <w:lvl w:ilvl="5">
       <w:start w:val="1"/>
       <w:numFmt w:val="bullet"/>
-      <w:lvlText w:val="▪"/>
-      <w:lvlJc w:val="start"/>
-      <w:pPr>
-        <w:tabs>
-          <w:tab w:val="num" w:pos="2520"/>
-        </w:tabs>
-        <w:ind w:start="2520" w:hanging="360"/>
-      </w:pPr>
-      <w:rPr>
-        <w:rFonts w:ascii="OpenSymbol" w:hAnsi="OpenSymbol" w:cs="OpenSymbol" w:hint="default"/>
+      <w:lvlText w:val=""/>
+      <w:lvlJc w:val="start"/>
+      <w:pPr>
+        <w:tabs>
+          <w:tab w:val="num" w:pos="4254"/>
+        </w:tabs>
+        <w:ind w:start="4254" w:hanging="283"/>
+      </w:pPr>
+      <w:rPr>
+        <w:rFonts w:ascii="Symbol" w:hAnsi="Symbol" w:cs="Symbol" w:hint="default"/>
       </w:rPr>
     </w:lvl>
     <w:lvl w:ilvl="6">
@@ -1000,9 +1280,9 @@
       <w:lvlJc w:val="start"/>
       <w:pPr>
         <w:tabs>
-          <w:tab w:val="num" w:pos="2880"/>
-        </w:tabs>
-        <w:ind w:start="2880" w:hanging="360"/>
+          <w:tab w:val="num" w:pos="4963"/>
+        </w:tabs>
+        <w:ind w:start="4963" w:hanging="283"/>
       </w:pPr>
       <w:rPr>
         <w:rFonts w:ascii="Symbol" w:hAnsi="Symbol" w:cs="Symbol" w:hint="default"/>
@@ -1011,31 +1291,31 @@
     <w:lvl w:ilvl="7">
       <w:start w:val="1"/>
       <w:numFmt w:val="bullet"/>
-      <w:lvlText w:val="◦"/>
-      <w:lvlJc w:val="start"/>
-      <w:pPr>
-        <w:tabs>
-          <w:tab w:val="num" w:pos="3240"/>
-        </w:tabs>
-        <w:ind w:start="3240" w:hanging="360"/>
-      </w:pPr>
-      <w:rPr>
-        <w:rFonts w:ascii="OpenSymbol" w:hAnsi="OpenSymbol" w:cs="OpenSymbol" w:hint="default"/>
+      <w:lvlText w:val=""/>
+      <w:lvlJc w:val="start"/>
+      <w:pPr>
+        <w:tabs>
+          <w:tab w:val="num" w:pos="5672"/>
+        </w:tabs>
+        <w:ind w:start="5672" w:hanging="283"/>
+      </w:pPr>
+      <w:rPr>
+        <w:rFonts w:ascii="Symbol" w:hAnsi="Symbol" w:cs="Symbol" w:hint="default"/>
       </w:rPr>
     </w:lvl>
     <w:lvl w:ilvl="8">
       <w:start w:val="1"/>
       <w:numFmt w:val="bullet"/>
-      <w:lvlText w:val="▪"/>
-      <w:lvlJc w:val="start"/>
-      <w:pPr>
-        <w:tabs>
-          <w:tab w:val="num" w:pos="3600"/>
-        </w:tabs>
-        <w:ind w:start="3600" w:hanging="360"/>
-      </w:pPr>
-      <w:rPr>
-        <w:rFonts w:ascii="OpenSymbol" w:hAnsi="OpenSymbol" w:cs="OpenSymbol" w:hint="default"/>
+      <w:lvlText w:val=""/>
+      <w:lvlJc w:val="start"/>
+      <w:pPr>
+        <w:tabs>
+          <w:tab w:val="num" w:pos="6381"/>
+        </w:tabs>
+        <w:ind w:start="6381" w:hanging="283"/>
+      </w:pPr>
+      <w:rPr>
+        <w:rFonts w:ascii="Symbol" w:hAnsi="Symbol" w:cs="Symbol" w:hint="default"/>
       </w:rPr>
     </w:lvl>
   </w:abstractNum>
@@ -1177,6 +1457,143 @@
     </w:lvl>
   </w:abstractNum>
   <w:abstractNum w:abstractNumId="6">
+    <w:lvl w:ilvl="0">
+      <w:start w:val="1"/>
+      <w:numFmt w:val="bullet"/>
+      <w:lvlText w:val=""/>
+      <w:lvlJc w:val="start"/>
+      <w:pPr>
+        <w:tabs>
+          <w:tab w:val="num" w:pos="720"/>
+        </w:tabs>
+        <w:ind w:start="720" w:hanging="360"/>
+      </w:pPr>
+      <w:rPr>
+        <w:rFonts w:ascii="Symbol" w:hAnsi="Symbol" w:cs="Symbol" w:hint="default"/>
+      </w:rPr>
+    </w:lvl>
+    <w:lvl w:ilvl="1">
+      <w:start w:val="1"/>
+      <w:numFmt w:val="bullet"/>
+      <w:lvlText w:val="◦"/>
+      <w:lvlJc w:val="start"/>
+      <w:pPr>
+        <w:tabs>
+          <w:tab w:val="num" w:pos="1080"/>
+        </w:tabs>
+        <w:ind w:start="1080" w:hanging="360"/>
+      </w:pPr>
+      <w:rPr>
+        <w:rFonts w:ascii="OpenSymbol" w:hAnsi="OpenSymbol" w:cs="OpenSymbol" w:hint="default"/>
+      </w:rPr>
+    </w:lvl>
+    <w:lvl w:ilvl="2">
+      <w:start w:val="1"/>
+      <w:numFmt w:val="bullet"/>
+      <w:lvlText w:val="▪"/>
+      <w:lvlJc w:val="start"/>
+      <w:pPr>
+        <w:tabs>
+          <w:tab w:val="num" w:pos="1440"/>
+        </w:tabs>
+        <w:ind w:start="1440" w:hanging="360"/>
+      </w:pPr>
+      <w:rPr>
+        <w:rFonts w:ascii="OpenSymbol" w:hAnsi="OpenSymbol" w:cs="OpenSymbol" w:hint="default"/>
+      </w:rPr>
+    </w:lvl>
+    <w:lvl w:ilvl="3">
+      <w:start w:val="1"/>
+      <w:numFmt w:val="bullet"/>
+      <w:lvlText w:val=""/>
+      <w:lvlJc w:val="start"/>
+      <w:pPr>
+        <w:tabs>
+          <w:tab w:val="num" w:pos="1800"/>
+        </w:tabs>
+        <w:ind w:start="1800" w:hanging="360"/>
+      </w:pPr>
+      <w:rPr>
+        <w:rFonts w:ascii="Symbol" w:hAnsi="Symbol" w:cs="Symbol" w:hint="default"/>
+      </w:rPr>
+    </w:lvl>
+    <w:lvl w:ilvl="4">
+      <w:start w:val="1"/>
+      <w:numFmt w:val="bullet"/>
+      <w:lvlText w:val="◦"/>
+      <w:lvlJc w:val="start"/>
+      <w:pPr>
+        <w:tabs>
+          <w:tab w:val="num" w:pos="2160"/>
+        </w:tabs>
+        <w:ind w:start="2160" w:hanging="360"/>
+      </w:pPr>
+      <w:rPr>
+        <w:rFonts w:ascii="OpenSymbol" w:hAnsi="OpenSymbol" w:cs="OpenSymbol" w:hint="default"/>
+      </w:rPr>
+    </w:lvl>
+    <w:lvl w:ilvl="5">
+      <w:start w:val="1"/>
+      <w:numFmt w:val="bullet"/>
+      <w:lvlText w:val="▪"/>
+      <w:lvlJc w:val="start"/>
+      <w:pPr>
+        <w:tabs>
+          <w:tab w:val="num" w:pos="2520"/>
+        </w:tabs>
+        <w:ind w:start="2520" w:hanging="360"/>
+      </w:pPr>
+      <w:rPr>
+        <w:rFonts w:ascii="OpenSymbol" w:hAnsi="OpenSymbol" w:cs="OpenSymbol" w:hint="default"/>
+      </w:rPr>
+    </w:lvl>
+    <w:lvl w:ilvl="6">
+      <w:start w:val="1"/>
+      <w:numFmt w:val="bullet"/>
+      <w:lvlText w:val=""/>
+      <w:lvlJc w:val="start"/>
+      <w:pPr>
+        <w:tabs>
+          <w:tab w:val="num" w:pos="2880"/>
+        </w:tabs>
+        <w:ind w:start="2880" w:hanging="360"/>
+      </w:pPr>
+      <w:rPr>
+        <w:rFonts w:ascii="Symbol" w:hAnsi="Symbol" w:cs="Symbol" w:hint="default"/>
+      </w:rPr>
+    </w:lvl>
+    <w:lvl w:ilvl="7">
+      <w:start w:val="1"/>
+      <w:numFmt w:val="bullet"/>
+      <w:lvlText w:val="◦"/>
+      <w:lvlJc w:val="start"/>
+      <w:pPr>
+        <w:tabs>
+          <w:tab w:val="num" w:pos="3240"/>
+        </w:tabs>
+        <w:ind w:start="3240" w:hanging="360"/>
+      </w:pPr>
+      <w:rPr>
+        <w:rFonts w:ascii="OpenSymbol" w:hAnsi="OpenSymbol" w:cs="OpenSymbol" w:hint="default"/>
+      </w:rPr>
+    </w:lvl>
+    <w:lvl w:ilvl="8">
+      <w:start w:val="1"/>
+      <w:numFmt w:val="bullet"/>
+      <w:lvlText w:val="▪"/>
+      <w:lvlJc w:val="start"/>
+      <w:pPr>
+        <w:tabs>
+          <w:tab w:val="num" w:pos="3600"/>
+        </w:tabs>
+        <w:ind w:start="3600" w:hanging="360"/>
+      </w:pPr>
+      <w:rPr>
+        <w:rFonts w:ascii="OpenSymbol" w:hAnsi="OpenSymbol" w:cs="OpenSymbol" w:hint="default"/>
+      </w:rPr>
+    </w:lvl>
+  </w:abstractNum>
+  <w:abstractNum w:abstractNumId="7">
     <w:lvl w:ilvl="0">
       <w:start w:val="1"/>
       <w:numFmt w:val="none"/>
@@ -1312,6 +1729,9 @@
   </w:num>
   <w:num w:numId="6">
     <w:abstractNumId w:val="6"/>
+  </w:num>
+  <w:num w:numId="7">
+    <w:abstractNumId w:val="7"/>
   </w:num>
 </w:numbering>
 </file>

</xml_diff>

<commit_message>
Improved notebooks, added notebooks with different topic numbers with LDA models, progressed with documentation and presentation
</commit_message>
<xml_diff>
--- a/project_5.docx
+++ b/project_5.docx
@@ -36,78 +36,6 @@
       <w:r>
         <w:rPr/>
         <w:t>Best hyperparameters found:{'num_topics': 2, 'alpha': 0.61, 'eta': None, 'cv': -1.7413564061349542}.</w:t>
-      </w:r>
-    </w:p>
-    <w:p>
-      <w:pPr>
-        <w:pStyle w:val="Normal"/>
-        <w:bidi w:val="0"/>
-        <w:jc w:val="start"/>
-        <w:rPr/>
-      </w:pPr>
-      <w:r>
-        <w:rPr/>
-      </w:r>
-    </w:p>
-    <w:p>
-      <w:pPr>
-        <w:pStyle w:val="Normal"/>
-        <w:bidi w:val="0"/>
-        <w:jc w:val="start"/>
-        <w:rPr/>
-      </w:pPr>
-      <w:r>
-        <w:rPr/>
-        <w:t>ANALYSIS</w:t>
-      </w:r>
-    </w:p>
-    <w:p>
-      <w:pPr>
-        <w:pStyle w:val="Normal"/>
-        <w:bidi w:val="0"/>
-        <w:jc w:val="start"/>
-        <w:rPr>
-          <w:b/>
-          <w:bCs/>
-        </w:rPr>
-      </w:pPr>
-      <w:r>
-        <w:rPr>
-          <w:b/>
-          <w:bCs/>
-        </w:rPr>
-      </w:r>
-    </w:p>
-    <w:p>
-      <w:pPr>
-        <w:pStyle w:val="Normal"/>
-        <w:numPr>
-          <w:ilvl w:val="0"/>
-          <w:numId w:val="1"/>
-        </w:numPr>
-        <w:bidi w:val="0"/>
-        <w:jc w:val="start"/>
-        <w:rPr/>
-      </w:pPr>
-      <w:r>
-        <w:rPr/>
-        <w:t>Are the TSNE graphs correct ?</w:t>
-      </w:r>
-    </w:p>
-    <w:p>
-      <w:pPr>
-        <w:pStyle w:val="Normal"/>
-        <w:numPr>
-          <w:ilvl w:val="1"/>
-          <w:numId w:val="1"/>
-        </w:numPr>
-        <w:bidi w:val="0"/>
-        <w:jc w:val="start"/>
-        <w:rPr/>
-      </w:pPr>
-      <w:r>
-        <w:rPr/>
-        <w:t>Tu devrais faire un wordcloud par mot unique par tag.</w:t>
       </w:r>
     </w:p>
     <w:p>
@@ -143,7 +71,7 @@
         <w:pStyle w:val="Normal"/>
         <w:numPr>
           <w:ilvl w:val="0"/>
-          <w:numId w:val="6"/>
+          <w:numId w:val="4"/>
         </w:numPr>
         <w:bidi w:val="0"/>
         <w:jc w:val="start"/>
@@ -157,162 +85,147 @@
     <w:p>
       <w:pPr>
         <w:pStyle w:val="Normal"/>
-        <w:bidi w:val="0"/>
-        <w:jc w:val="start"/>
-        <w:rPr/>
-      </w:pPr>
-      <w:r>
-        <w:rPr/>
-      </w:r>
-    </w:p>
-    <w:p>
-      <w:pPr>
-        <w:pStyle w:val="Normal"/>
-        <w:bidi w:val="0"/>
-        <w:jc w:val="start"/>
-        <w:rPr/>
-      </w:pPr>
-      <w:r>
-        <w:rPr/>
-        <w:t>SUPERVISED</w:t>
-      </w:r>
-    </w:p>
-    <w:p>
-      <w:pPr>
-        <w:pStyle w:val="Normal"/>
-        <w:bidi w:val="0"/>
-        <w:jc w:val="start"/>
-        <w:rPr/>
-      </w:pPr>
-      <w:r>
-        <w:rPr/>
-        <w:t xml:space="preserve">- </w:t>
-      </w:r>
-      <w:r>
-        <w:rPr/>
-        <w:t>Mes scores Jaccard sont bien bas, ok ? Comment justifier ca ?</w:t>
-      </w:r>
-    </w:p>
-    <w:p>
-      <w:pPr>
-        <w:pStyle w:val="Normal"/>
-        <w:bidi w:val="0"/>
-        <w:jc w:val="start"/>
-        <w:rPr/>
-      </w:pPr>
-      <w:r>
-        <w:rPr/>
-      </w:r>
-    </w:p>
-    <w:p>
-      <w:pPr>
-        <w:pStyle w:val="Normal"/>
-        <w:bidi w:val="0"/>
-        <w:jc w:val="start"/>
-        <w:rPr/>
-      </w:pPr>
-      <w:r>
-        <w:rPr/>
-      </w:r>
-    </w:p>
-    <w:p>
-      <w:pPr>
-        <w:pStyle w:val="Normal"/>
-        <w:bidi w:val="0"/>
-        <w:jc w:val="start"/>
-        <w:rPr/>
-      </w:pPr>
-      <w:r>
-        <w:rPr>
-          <w:rStyle w:val="Strong"/>
-        </w:rPr>
-        <w:t>Une note technique </w:t>
-      </w:r>
-      <w:r>
-        <w:rPr/>
-        <w:t>présentant une étude sur les approches et outils qui permettraient de généraliser l’approche MLOps (pipeline de codage des steps d’élaboration du modèle, et suivi de la performance du modèle en production) ???</w:t>
-      </w:r>
-    </w:p>
-    <w:p>
-      <w:pPr>
-        <w:pStyle w:val="Normal"/>
-        <w:bidi w:val="0"/>
-        <w:jc w:val="start"/>
-        <w:rPr/>
-      </w:pPr>
-      <w:r>
-        <w:rPr/>
-      </w:r>
-    </w:p>
-    <w:p>
-      <w:pPr>
-        <w:pStyle w:val="BodyText"/>
         <w:numPr>
           <w:ilvl w:val="0"/>
-          <w:numId w:val="5"/>
+          <w:numId w:val="4"/>
         </w:numPr>
-        <w:tabs>
-          <w:tab w:val="clear" w:pos="709"/>
-          <w:tab w:val="left" w:pos="0" w:leader="none"/>
-        </w:tabs>
-        <w:bidi w:val="0"/>
-        <w:spacing w:before="0" w:after="0"/>
-        <w:ind w:hanging="283" w:start="709"/>
-        <w:jc w:val="start"/>
-        <w:rPr/>
-      </w:pPr>
-      <w:r>
-        <w:rPr/>
-        <w:t>La mise en oeuvre d’un </w:t>
-      </w:r>
-      <w:r>
-        <w:rPr>
-          <w:rStyle w:val="Strong"/>
-        </w:rPr>
-        <w:t>pipeline</w:t>
-      </w:r>
-      <w:r>
-        <w:rPr/>
-        <w:t xml:space="preserve">, de codage de tous les steps standardisés de la préparation des données jusqu’à l’élaboration des modèles (outils de type Kedro, pipeline / recipes de MLFlow, …) </w:t>
-      </w:r>
-    </w:p>
-    <w:p>
-      <w:pPr>
-        <w:pStyle w:val="BodyText"/>
+        <w:bidi w:val="0"/>
+        <w:jc w:val="start"/>
+        <w:rPr/>
+      </w:pPr>
+      <w:r>
+        <w:rPr/>
+        <w:t>Tu pourrais essayer 3-4-… topics et voir si tu peux différencier d’un point de vue business.</w:t>
+      </w:r>
+    </w:p>
+    <w:p>
+      <w:pPr>
+        <w:pStyle w:val="Normal"/>
         <w:numPr>
           <w:ilvl w:val="0"/>
-          <w:numId w:val="5"/>
+          <w:numId w:val="4"/>
         </w:numPr>
-        <w:tabs>
-          <w:tab w:val="clear" w:pos="709"/>
-          <w:tab w:val="left" w:pos="0" w:leader="none"/>
-        </w:tabs>
-        <w:ind w:hanging="283" w:start="709"/>
-        <w:rPr/>
-      </w:pPr>
-      <w:r>
-        <w:rPr/>
-        <w:t>La mise en oeuvre du </w:t>
-      </w:r>
+        <w:bidi w:val="0"/>
+        <w:jc w:val="start"/>
+        <w:rPr/>
+      </w:pPr>
+      <w:r>
+        <w:rPr/>
+        <w:t>Tu peux faire un tfidf puis un kmeans pour voir un wordcloud des groupes pour voir ce qui apparaît et si ça ressemble au lda topics.</w:t>
+      </w:r>
+    </w:p>
+    <w:p>
+      <w:pPr>
+        <w:pStyle w:val="Normal"/>
+        <w:bidi w:val="0"/>
+        <w:jc w:val="start"/>
+        <w:rPr/>
+      </w:pPr>
+      <w:r>
+        <w:rPr/>
+      </w:r>
+    </w:p>
+    <w:p>
+      <w:pPr>
+        <w:pStyle w:val="Normal"/>
+        <w:bidi w:val="0"/>
+        <w:jc w:val="start"/>
+        <w:rPr/>
+      </w:pPr>
+      <w:r>
+        <w:rPr/>
+        <w:t>Tes cached_questions vont de 2010 a 2012.</w:t>
+      </w:r>
+    </w:p>
+    <w:p>
+      <w:pPr>
+        <w:pStyle w:val="Normal"/>
+        <w:bidi w:val="0"/>
+        <w:jc w:val="start"/>
+        <w:rPr/>
+      </w:pPr>
+      <w:r>
+        <w:rPr/>
+      </w:r>
+    </w:p>
+    <w:p>
+      <w:pPr>
+        <w:pStyle w:val="Normal"/>
+        <w:bidi w:val="0"/>
+        <w:jc w:val="start"/>
+        <w:rPr/>
+      </w:pPr>
+      <w:r>
+        <w:rPr/>
+        <w:t>SUPERVISED</w:t>
+      </w:r>
+    </w:p>
+    <w:p>
+      <w:pPr>
+        <w:pStyle w:val="Normal"/>
+        <w:bidi w:val="0"/>
+        <w:jc w:val="start"/>
+        <w:rPr/>
+      </w:pPr>
+      <w:r>
+        <w:rPr/>
+        <w:t xml:space="preserve">- </w:t>
+      </w:r>
+      <w:r>
+        <w:rPr/>
+        <w:t>max depth of 2 is quite low but ok with 100 estimators. En utilisant USE tu dois avoir une dimension discriminante qui est la plus utilisée dans ton arbre vu qu’il est coupé qu’une fois. Le jaccard score est bien pour ce genre de prédiction.</w:t>
+      </w:r>
+    </w:p>
+    <w:p>
+      <w:pPr>
+        <w:pStyle w:val="Normal"/>
+        <w:bidi w:val="0"/>
+        <w:jc w:val="start"/>
+        <w:rPr/>
+      </w:pPr>
+      <w:r>
+        <w:rPr/>
+      </w:r>
+    </w:p>
+    <w:p>
+      <w:pPr>
+        <w:pStyle w:val="Normal"/>
+        <w:bidi w:val="0"/>
+        <w:jc w:val="start"/>
+        <w:rPr/>
+      </w:pPr>
+      <w:r>
+        <w:rPr/>
+      </w:r>
+    </w:p>
+    <w:p>
+      <w:pPr>
+        <w:pStyle w:val="BodyText"/>
+        <w:rPr/>
+      </w:pPr>
+      <w:r>
+        <w:rPr/>
+        <w:t>En attendant leur mise œuvre ultérieure, vous avez prévu de vérifier la stabilité du modèle dans le temps sur 1 an, en mesurant mensuellement l’évolution des mesures et scores des questions de chacun de ces mois.</w:t>
+      </w:r>
+    </w:p>
+    <w:p>
+      <w:pPr>
+        <w:pStyle w:val="BodyText"/>
+        <w:rPr/>
+      </w:pPr>
       <w:r>
         <w:rPr>
-          <w:rStyle w:val="Strong"/>
+          <w:b/>
+          <w:bCs/>
         </w:rPr>
-        <w:t>suivi de l’utilisation et de la performance du modèle en production</w:t>
-      </w:r>
-      <w:r>
-        <w:rPr/>
-        <w:t xml:space="preserve">, analyse du “model drift” (de type ”data drift” ou “concept drift”) à l'aide outils de type evidentlyAI, Promotheus, ou Popmon. </w:t>
-      </w:r>
-    </w:p>
-    <w:p>
-      <w:pPr>
-        <w:pStyle w:val="BodyText"/>
-        <w:rPr/>
-      </w:pPr>
-      <w:r>
-        <w:rPr/>
-        <w:t>En attendant leur mise œuvre ultérieure, vous avez prévu de vérifier la stabilité du modèle dans le temps sur 1 an, en mesurant mensuellement l’évolution des mesures et scores des questions de chacun de ces mois.</w:t>
+        <w:t xml:space="preserve">- &gt; </w:t>
+      </w:r>
+      <w:r>
+        <w:rPr>
+          <w:b/>
+          <w:bCs/>
+        </w:rPr>
+        <w:t>fais un notebook juste pour ça pour genre 2013 vu que tes cached questions sarretent en 2012.</w:t>
       </w:r>
     </w:p>
     <w:p>
@@ -359,7 +272,7 @@
         <w:pStyle w:val="BodyText"/>
         <w:numPr>
           <w:ilvl w:val="0"/>
-          <w:numId w:val="2"/>
+          <w:numId w:val="1"/>
         </w:numPr>
         <w:tabs>
           <w:tab w:val="left" w:pos="709" w:leader="none"/>
@@ -373,6 +286,38 @@
       <w:r>
         <w:rPr/>
         <w:t>Présenter les concepts liés au suivi de la performance du modèle : “model drift” -”data drift”, “concept drift” et leur mise oeuvre possible sur le projet</w:t>
+      </w:r>
+    </w:p>
+    <w:p>
+      <w:pPr>
+        <w:pStyle w:val="BodyText"/>
+        <w:numPr>
+          <w:ilvl w:val="0"/>
+          <w:numId w:val="1"/>
+        </w:numPr>
+        <w:tabs>
+          <w:tab w:val="left" w:pos="709" w:leader="none"/>
+        </w:tabs>
+        <w:bidi w:val="0"/>
+        <w:ind w:hanging="283" w:start="709"/>
+        <w:jc w:val="start"/>
+        <w:rPr/>
+      </w:pPr>
+      <w:r>
+        <w:rPr/>
+        <w:t>Lister les outils candidats (de type evidentlyAI, Promotheus, Popmon)</w:t>
+      </w:r>
+    </w:p>
+    <w:p>
+      <w:pPr>
+        <w:pStyle w:val="BodyText"/>
+        <w:bidi w:val="0"/>
+        <w:jc w:val="start"/>
+        <w:rPr/>
+      </w:pPr>
+      <w:r>
+        <w:rPr/>
+        <w:t>CE2 Le candidat a réalisé un système de stockage d’événements relatifs aux prédictions réalisées par l’API et une gestion d’alerte en cas de dégradation significative de la performance. Dans le cadre de ce projet, il s’agit dans la note technique de l’étude MLOps de :</w:t>
       </w:r>
     </w:p>
     <w:p>
@@ -386,25 +331,46 @@
           <w:tab w:val="left" w:pos="709" w:leader="none"/>
         </w:tabs>
         <w:bidi w:val="0"/>
+        <w:spacing w:before="0" w:after="0"/>
         <w:ind w:hanging="283" w:start="709"/>
         <w:jc w:val="start"/>
         <w:rPr/>
       </w:pPr>
       <w:r>
         <w:rPr/>
-        <w:t>Lister les outils candidats (de type evidentlyAI, Promotheus, Popmon)</w:t>
+        <w:t>Présenter la conception concrète du système de suivi de la performance adapté au projet : les indicateurs et mesures à mettre en oeuvre, les types d’alerte préconisées (il n’est pas demandé de le développer)</w:t>
       </w:r>
     </w:p>
     <w:p>
       <w:pPr>
         <w:pStyle w:val="BodyText"/>
-        <w:bidi w:val="0"/>
-        <w:jc w:val="start"/>
-        <w:rPr/>
-      </w:pPr>
-      <w:r>
-        <w:rPr/>
-        <w:t>CE2 Le candidat a réalisé un système de stockage d’événements relatifs aux prédictions réalisées par l’API et une gestion d’alerte en cas de dégradation significative de la performance. Dans le cadre de ce projet, il s’agit dans la note technique de l’étude MLOps de :</w:t>
+        <w:numPr>
+          <w:ilvl w:val="0"/>
+          <w:numId w:val="2"/>
+        </w:numPr>
+        <w:tabs>
+          <w:tab w:val="left" w:pos="709" w:leader="none"/>
+        </w:tabs>
+        <w:bidi w:val="0"/>
+        <w:ind w:hanging="283" w:start="709"/>
+        <w:jc w:val="start"/>
+        <w:rPr/>
+      </w:pPr>
+      <w:r>
+        <w:rPr/>
+        <w:t>Présenter comment utiliser les outils envisagés pour mettre en oeuvre le système de suivi (il n’est pas demandé d’implémenter les outils)</w:t>
+      </w:r>
+    </w:p>
+    <w:p>
+      <w:pPr>
+        <w:pStyle w:val="BodyText"/>
+        <w:bidi w:val="0"/>
+        <w:jc w:val="start"/>
+        <w:rPr/>
+      </w:pPr>
+      <w:r>
+        <w:rPr/>
+        <w:t>CE3 Le candidat a analysé la stabilité du modèle dans le temps et défini des actions d’amélioration de sa performance. Dans le cadre de ce projet, il s’agit de :</w:t>
       </w:r>
     </w:p>
     <w:p>
@@ -418,14 +384,75 @@
           <w:tab w:val="left" w:pos="709" w:leader="none"/>
         </w:tabs>
         <w:bidi w:val="0"/>
-        <w:spacing w:before="0" w:after="0"/>
+        <w:spacing w:before="0" w:after="140"/>
         <w:ind w:hanging="283" w:start="709"/>
         <w:jc w:val="start"/>
         <w:rPr/>
       </w:pPr>
       <w:r>
         <w:rPr/>
-        <w:t>Présenter la conception concrète du système de suivi de la performance adapté au projet : les indicateurs et mesures à mettre en oeuvre, les types d’alerte préconisées (il n’est pas demandé de le développer)</w:t>
+        <w:t>Comparer l’évolution des mesures et scores pour plusieurs séries mensuelles de questions (sur 1 an), et de stocker les résultats dans MLFlow tracking</w:t>
+      </w:r>
+    </w:p>
+    <w:p>
+      <w:pPr>
+        <w:pStyle w:val="BodyText"/>
+        <w:tabs>
+          <w:tab w:val="left" w:pos="709" w:leader="none"/>
+        </w:tabs>
+        <w:bidi w:val="0"/>
+        <w:spacing w:before="0" w:after="140"/>
+        <w:ind w:hanging="0" w:start="709"/>
+        <w:jc w:val="start"/>
+        <w:rPr/>
+      </w:pPr>
+      <w:r>
+        <w:rPr/>
+        <w:t>After having trained the model get some questions, predict and calculate the scores and upload them on MlFlow.</w:t>
+      </w:r>
+    </w:p>
+    <w:p>
+      <w:pPr>
+        <w:pStyle w:val="Normal"/>
+        <w:bidi w:val="0"/>
+        <w:jc w:val="start"/>
+        <w:rPr/>
+      </w:pPr>
+      <w:r>
+        <w:rPr/>
+      </w:r>
+    </w:p>
+    <w:p>
+      <w:pPr>
+        <w:pStyle w:val="PreformattedText"/>
+        <w:bidi w:val="0"/>
+        <w:jc w:val="start"/>
+        <w:rPr/>
+      </w:pPr>
+      <w:r>
+        <w:rPr/>
+      </w:r>
+    </w:p>
+    <w:p>
+      <w:pPr>
+        <w:pStyle w:val="PreformattedText"/>
+        <w:bidi w:val="0"/>
+        <w:jc w:val="start"/>
+        <w:rPr/>
+      </w:pPr>
+      <w:r>
+        <w:rPr/>
+      </w:r>
+    </w:p>
+    <w:p>
+      <w:pPr>
+        <w:pStyle w:val="PreformattedText"/>
+        <w:bidi w:val="0"/>
+        <w:jc w:val="start"/>
+        <w:rPr/>
+      </w:pPr>
+      <w:r>
+        <w:rPr/>
       </w:r>
     </w:p>
     <w:p>
@@ -436,28 +463,18 @@
           <w:numId w:val="3"/>
         </w:numPr>
         <w:tabs>
-          <w:tab w:val="left" w:pos="709" w:leader="none"/>
-        </w:tabs>
-        <w:bidi w:val="0"/>
+          <w:tab w:val="clear" w:pos="709"/>
+          <w:tab w:val="left" w:pos="0" w:leader="none"/>
+        </w:tabs>
+        <w:bidi w:val="0"/>
+        <w:spacing w:before="0" w:after="0"/>
         <w:ind w:hanging="283" w:start="709"/>
         <w:jc w:val="start"/>
         <w:rPr/>
       </w:pPr>
       <w:r>
         <w:rPr/>
-        <w:t>Présenter comment utiliser les outils envisagés pour mettre en oeuvre le système de suivi (il n’est pas demandé d’implémenter les outils)</w:t>
-      </w:r>
-    </w:p>
-    <w:p>
-      <w:pPr>
-        <w:pStyle w:val="BodyText"/>
-        <w:bidi w:val="0"/>
-        <w:jc w:val="start"/>
-        <w:rPr/>
-      </w:pPr>
-      <w:r>
-        <w:rPr/>
-        <w:t>CE3 Le candidat a analysé la stabilité du modèle dans le temps et défini des actions d’amélioration de sa performance. Dans le cadre de ce projet, il s’agit de :</w:t>
+        <w:t xml:space="preserve">Présentation de la problématique et du prétraitement effectué, requête SQL et requête API de récupération des questions, exploration, cleaning et feature engineering (5 min). </w:t>
       </w:r>
     </w:p>
     <w:p>
@@ -465,81 +482,19 @@
         <w:pStyle w:val="BodyText"/>
         <w:numPr>
           <w:ilvl w:val="0"/>
-          <w:numId w:val="4"/>
+          <w:numId w:val="3"/>
         </w:numPr>
         <w:tabs>
-          <w:tab w:val="left" w:pos="709" w:leader="none"/>
-        </w:tabs>
-        <w:bidi w:val="0"/>
-        <w:spacing w:before="0" w:after="140"/>
+          <w:tab w:val="clear" w:pos="709"/>
+          <w:tab w:val="left" w:pos="0" w:leader="none"/>
+        </w:tabs>
+        <w:spacing w:before="0" w:after="0"/>
         <w:ind w:hanging="283" w:start="709"/>
-        <w:jc w:val="start"/>
-        <w:rPr/>
-      </w:pPr>
-      <w:r>
-        <w:rPr/>
-        <w:t>Comparer l’évolution des mesures et scores pour plusieurs séries mensuelles de questions (sur 1 an), et de stocker les résultats dans MLFlow tracking</w:t>
-      </w:r>
-    </w:p>
-    <w:p>
-      <w:pPr>
-        <w:pStyle w:val="BodyText"/>
-        <w:tabs>
-          <w:tab w:val="left" w:pos="709" w:leader="none"/>
-        </w:tabs>
-        <w:bidi w:val="0"/>
-        <w:spacing w:before="0" w:after="140"/>
-        <w:ind w:hanging="0" w:start="709"/>
-        <w:jc w:val="start"/>
-        <w:rPr/>
-      </w:pPr>
-      <w:r>
-        <w:rPr/>
-        <w:t>After having trained the model get some questions, predict and calculate the scores and upload them on MlFlow.</w:t>
-      </w:r>
-    </w:p>
-    <w:p>
-      <w:pPr>
-        <w:pStyle w:val="Normal"/>
-        <w:bidi w:val="0"/>
-        <w:jc w:val="start"/>
-        <w:rPr/>
-      </w:pPr>
-      <w:r>
-        <w:rPr/>
-      </w:r>
-    </w:p>
-    <w:p>
-      <w:pPr>
-        <w:pStyle w:val="PreformattedText"/>
-        <w:bidi w:val="0"/>
-        <w:jc w:val="start"/>
-        <w:rPr/>
-      </w:pPr>
-      <w:r>
-        <w:rPr/>
-      </w:r>
-    </w:p>
-    <w:p>
-      <w:pPr>
-        <w:pStyle w:val="PreformattedText"/>
-        <w:bidi w:val="0"/>
-        <w:jc w:val="start"/>
-        <w:rPr/>
-      </w:pPr>
-      <w:r>
-        <w:rPr/>
-      </w:r>
-    </w:p>
-    <w:p>
-      <w:pPr>
-        <w:pStyle w:val="PreformattedText"/>
-        <w:bidi w:val="0"/>
-        <w:jc w:val="start"/>
-        <w:rPr/>
-      </w:pPr>
-      <w:r>
-        <w:rPr/>
+        <w:rPr/>
+      </w:pPr>
+      <w:r>
+        <w:rPr/>
+        <w:t xml:space="preserve">Présentation de l’approche non supervisée (4 min). </w:t>
       </w:r>
     </w:p>
     <w:p>
@@ -547,21 +502,19 @@
         <w:pStyle w:val="BodyText"/>
         <w:numPr>
           <w:ilvl w:val="0"/>
-          <w:numId w:val="4"/>
+          <w:numId w:val="3"/>
         </w:numPr>
         <w:tabs>
           <w:tab w:val="clear" w:pos="709"/>
           <w:tab w:val="left" w:pos="0" w:leader="none"/>
         </w:tabs>
-        <w:bidi w:val="0"/>
         <w:spacing w:before="0" w:after="0"/>
         <w:ind w:hanging="283" w:start="709"/>
-        <w:jc w:val="start"/>
-        <w:rPr/>
-      </w:pPr>
-      <w:r>
-        <w:rPr/>
-        <w:t xml:space="preserve">Présentation de la problématique et du prétraitement effectué, requête SQL et requête API de récupération des questions, exploration, cleaning et feature engineering (5 min). </w:t>
+        <w:rPr/>
+      </w:pPr>
+      <w:r>
+        <w:rPr/>
+        <w:t xml:space="preserve">Présentation de l’approche supervisée, de la visualisation avec MLFlow UI de la synthèse des résultats, et du modèle final sélectionné (5 min). </w:t>
       </w:r>
     </w:p>
     <w:p>
@@ -569,7 +522,7 @@
         <w:pStyle w:val="BodyText"/>
         <w:numPr>
           <w:ilvl w:val="0"/>
-          <w:numId w:val="4"/>
+          <w:numId w:val="3"/>
         </w:numPr>
         <w:tabs>
           <w:tab w:val="clear" w:pos="709"/>
@@ -581,7 +534,7 @@
       </w:pPr>
       <w:r>
         <w:rPr/>
-        <w:t xml:space="preserve">Présentation de l’approche non supervisée (4 min). </w:t>
+        <w:t xml:space="preserve">Présentation des principes du MLOps et du pipeline de mise en production réalisé (3 min). </w:t>
       </w:r>
     </w:p>
     <w:p>
@@ -589,47 +542,7 @@
         <w:pStyle w:val="BodyText"/>
         <w:numPr>
           <w:ilvl w:val="0"/>
-          <w:numId w:val="4"/>
-        </w:numPr>
-        <w:tabs>
-          <w:tab w:val="clear" w:pos="709"/>
-          <w:tab w:val="left" w:pos="0" w:leader="none"/>
-        </w:tabs>
-        <w:spacing w:before="0" w:after="0"/>
-        <w:ind w:hanging="283" w:start="709"/>
-        <w:rPr/>
-      </w:pPr>
-      <w:r>
-        <w:rPr/>
-        <w:t xml:space="preserve">Présentation de l’approche supervisée, de la visualisation avec MLFlow UI de la synthèse des résultats, et du modèle final sélectionné (5 min). </w:t>
-      </w:r>
-    </w:p>
-    <w:p>
-      <w:pPr>
-        <w:pStyle w:val="BodyText"/>
-        <w:numPr>
-          <w:ilvl w:val="0"/>
-          <w:numId w:val="4"/>
-        </w:numPr>
-        <w:tabs>
-          <w:tab w:val="clear" w:pos="709"/>
-          <w:tab w:val="left" w:pos="0" w:leader="none"/>
-        </w:tabs>
-        <w:spacing w:before="0" w:after="0"/>
-        <w:ind w:hanging="283" w:start="709"/>
-        <w:rPr/>
-      </w:pPr>
-      <w:r>
-        <w:rPr/>
-        <w:t xml:space="preserve">Présentation des principes du MLOps et du pipeline de mise en production réalisé (3 min). </w:t>
-      </w:r>
-    </w:p>
-    <w:p>
-      <w:pPr>
-        <w:pStyle w:val="BodyText"/>
-        <w:numPr>
-          <w:ilvl w:val="0"/>
-          <w:numId w:val="4"/>
+          <w:numId w:val="3"/>
         </w:numPr>
         <w:tabs>
           <w:tab w:val="clear" w:pos="709"/>
@@ -951,9 +864,9 @@
       <w:lvlJc w:val="start"/>
       <w:pPr>
         <w:tabs>
-          <w:tab w:val="num" w:pos="720"/>
-        </w:tabs>
-        <w:ind w:start="720" w:hanging="360"/>
+          <w:tab w:val="num" w:pos="709"/>
+        </w:tabs>
+        <w:ind w:start="709" w:hanging="283"/>
       </w:pPr>
       <w:rPr>
         <w:rFonts w:ascii="Symbol" w:hAnsi="Symbol" w:cs="Symbol" w:hint="default"/>
@@ -962,31 +875,31 @@
     <w:lvl w:ilvl="1">
       <w:start w:val="1"/>
       <w:numFmt w:val="bullet"/>
-      <w:lvlText w:val="◦"/>
-      <w:lvlJc w:val="start"/>
-      <w:pPr>
-        <w:tabs>
-          <w:tab w:val="num" w:pos="1080"/>
-        </w:tabs>
-        <w:ind w:start="1080" w:hanging="360"/>
-      </w:pPr>
-      <w:rPr>
-        <w:rFonts w:ascii="OpenSymbol" w:hAnsi="OpenSymbol" w:cs="OpenSymbol" w:hint="default"/>
+      <w:lvlText w:val=""/>
+      <w:lvlJc w:val="start"/>
+      <w:pPr>
+        <w:tabs>
+          <w:tab w:val="num" w:pos="1418"/>
+        </w:tabs>
+        <w:ind w:start="1418" w:hanging="283"/>
+      </w:pPr>
+      <w:rPr>
+        <w:rFonts w:ascii="Symbol" w:hAnsi="Symbol" w:cs="Symbol" w:hint="default"/>
       </w:rPr>
     </w:lvl>
     <w:lvl w:ilvl="2">
       <w:start w:val="1"/>
       <w:numFmt w:val="bullet"/>
-      <w:lvlText w:val="▪"/>
-      <w:lvlJc w:val="start"/>
-      <w:pPr>
-        <w:tabs>
-          <w:tab w:val="num" w:pos="1440"/>
-        </w:tabs>
-        <w:ind w:start="1440" w:hanging="360"/>
-      </w:pPr>
-      <w:rPr>
-        <w:rFonts w:ascii="OpenSymbol" w:hAnsi="OpenSymbol" w:cs="OpenSymbol" w:hint="default"/>
+      <w:lvlText w:val=""/>
+      <w:lvlJc w:val="start"/>
+      <w:pPr>
+        <w:tabs>
+          <w:tab w:val="num" w:pos="2127"/>
+        </w:tabs>
+        <w:ind w:start="2127" w:hanging="283"/>
+      </w:pPr>
+      <w:rPr>
+        <w:rFonts w:ascii="Symbol" w:hAnsi="Symbol" w:cs="Symbol" w:hint="default"/>
       </w:rPr>
     </w:lvl>
     <w:lvl w:ilvl="3">
@@ -996,9 +909,9 @@
       <w:lvlJc w:val="start"/>
       <w:pPr>
         <w:tabs>
-          <w:tab w:val="num" w:pos="1800"/>
-        </w:tabs>
-        <w:ind w:start="1800" w:hanging="360"/>
+          <w:tab w:val="num" w:pos="2836"/>
+        </w:tabs>
+        <w:ind w:start="2836" w:hanging="283"/>
       </w:pPr>
       <w:rPr>
         <w:rFonts w:ascii="Symbol" w:hAnsi="Symbol" w:cs="Symbol" w:hint="default"/>
@@ -1007,31 +920,31 @@
     <w:lvl w:ilvl="4">
       <w:start w:val="1"/>
       <w:numFmt w:val="bullet"/>
-      <w:lvlText w:val="◦"/>
-      <w:lvlJc w:val="start"/>
-      <w:pPr>
-        <w:tabs>
-          <w:tab w:val="num" w:pos="2160"/>
-        </w:tabs>
-        <w:ind w:start="2160" w:hanging="360"/>
-      </w:pPr>
-      <w:rPr>
-        <w:rFonts w:ascii="OpenSymbol" w:hAnsi="OpenSymbol" w:cs="OpenSymbol" w:hint="default"/>
+      <w:lvlText w:val=""/>
+      <w:lvlJc w:val="start"/>
+      <w:pPr>
+        <w:tabs>
+          <w:tab w:val="num" w:pos="3545"/>
+        </w:tabs>
+        <w:ind w:start="3545" w:hanging="283"/>
+      </w:pPr>
+      <w:rPr>
+        <w:rFonts w:ascii="Symbol" w:hAnsi="Symbol" w:cs="Symbol" w:hint="default"/>
       </w:rPr>
     </w:lvl>
     <w:lvl w:ilvl="5">
       <w:start w:val="1"/>
       <w:numFmt w:val="bullet"/>
-      <w:lvlText w:val="▪"/>
-      <w:lvlJc w:val="start"/>
-      <w:pPr>
-        <w:tabs>
-          <w:tab w:val="num" w:pos="2520"/>
-        </w:tabs>
-        <w:ind w:start="2520" w:hanging="360"/>
-      </w:pPr>
-      <w:rPr>
-        <w:rFonts w:ascii="OpenSymbol" w:hAnsi="OpenSymbol" w:cs="OpenSymbol" w:hint="default"/>
+      <w:lvlText w:val=""/>
+      <w:lvlJc w:val="start"/>
+      <w:pPr>
+        <w:tabs>
+          <w:tab w:val="num" w:pos="4254"/>
+        </w:tabs>
+        <w:ind w:start="4254" w:hanging="283"/>
+      </w:pPr>
+      <w:rPr>
+        <w:rFonts w:ascii="Symbol" w:hAnsi="Symbol" w:cs="Symbol" w:hint="default"/>
       </w:rPr>
     </w:lvl>
     <w:lvl w:ilvl="6">
@@ -1041,9 +954,9 @@
       <w:lvlJc w:val="start"/>
       <w:pPr>
         <w:tabs>
-          <w:tab w:val="num" w:pos="2880"/>
-        </w:tabs>
-        <w:ind w:start="2880" w:hanging="360"/>
+          <w:tab w:val="num" w:pos="4963"/>
+        </w:tabs>
+        <w:ind w:start="4963" w:hanging="283"/>
       </w:pPr>
       <w:rPr>
         <w:rFonts w:ascii="Symbol" w:hAnsi="Symbol" w:cs="Symbol" w:hint="default"/>
@@ -1052,31 +965,31 @@
     <w:lvl w:ilvl="7">
       <w:start w:val="1"/>
       <w:numFmt w:val="bullet"/>
-      <w:lvlText w:val="◦"/>
-      <w:lvlJc w:val="start"/>
-      <w:pPr>
-        <w:tabs>
-          <w:tab w:val="num" w:pos="3240"/>
-        </w:tabs>
-        <w:ind w:start="3240" w:hanging="360"/>
-      </w:pPr>
-      <w:rPr>
-        <w:rFonts w:ascii="OpenSymbol" w:hAnsi="OpenSymbol" w:cs="OpenSymbol" w:hint="default"/>
+      <w:lvlText w:val=""/>
+      <w:lvlJc w:val="start"/>
+      <w:pPr>
+        <w:tabs>
+          <w:tab w:val="num" w:pos="5672"/>
+        </w:tabs>
+        <w:ind w:start="5672" w:hanging="283"/>
+      </w:pPr>
+      <w:rPr>
+        <w:rFonts w:ascii="Symbol" w:hAnsi="Symbol" w:cs="Symbol" w:hint="default"/>
       </w:rPr>
     </w:lvl>
     <w:lvl w:ilvl="8">
       <w:start w:val="1"/>
       <w:numFmt w:val="bullet"/>
-      <w:lvlText w:val="▪"/>
-      <w:lvlJc w:val="start"/>
-      <w:pPr>
-        <w:tabs>
-          <w:tab w:val="num" w:pos="3600"/>
-        </w:tabs>
-        <w:ind w:start="3600" w:hanging="360"/>
-      </w:pPr>
-      <w:rPr>
-        <w:rFonts w:ascii="OpenSymbol" w:hAnsi="OpenSymbol" w:cs="OpenSymbol" w:hint="default"/>
+      <w:lvlText w:val=""/>
+      <w:lvlJc w:val="start"/>
+      <w:pPr>
+        <w:tabs>
+          <w:tab w:val="num" w:pos="6381"/>
+        </w:tabs>
+        <w:ind w:start="6381" w:hanging="283"/>
+      </w:pPr>
+      <w:rPr>
+        <w:rFonts w:ascii="Symbol" w:hAnsi="Symbol" w:cs="Symbol" w:hint="default"/>
       </w:rPr>
     </w:lvl>
   </w:abstractNum>
@@ -1088,9 +1001,9 @@
       <w:lvlJc w:val="start"/>
       <w:pPr>
         <w:tabs>
-          <w:tab w:val="num" w:pos="709"/>
-        </w:tabs>
-        <w:ind w:start="709" w:hanging="283"/>
+          <w:tab w:val="num" w:pos="720"/>
+        </w:tabs>
+        <w:ind w:start="720" w:hanging="360"/>
       </w:pPr>
       <w:rPr>
         <w:rFonts w:ascii="Symbol" w:hAnsi="Symbol" w:cs="Symbol" w:hint="default"/>
@@ -1099,31 +1012,31 @@
     <w:lvl w:ilvl="1">
       <w:start w:val="1"/>
       <w:numFmt w:val="bullet"/>
-      <w:lvlText w:val=""/>
-      <w:lvlJc w:val="start"/>
-      <w:pPr>
-        <w:tabs>
-          <w:tab w:val="num" w:pos="1418"/>
-        </w:tabs>
-        <w:ind w:start="1418" w:hanging="283"/>
-      </w:pPr>
-      <w:rPr>
-        <w:rFonts w:ascii="Symbol" w:hAnsi="Symbol" w:cs="Symbol" w:hint="default"/>
+      <w:lvlText w:val="◦"/>
+      <w:lvlJc w:val="start"/>
+      <w:pPr>
+        <w:tabs>
+          <w:tab w:val="num" w:pos="1080"/>
+        </w:tabs>
+        <w:ind w:start="1080" w:hanging="360"/>
+      </w:pPr>
+      <w:rPr>
+        <w:rFonts w:ascii="OpenSymbol" w:hAnsi="OpenSymbol" w:cs="OpenSymbol" w:hint="default"/>
       </w:rPr>
     </w:lvl>
     <w:lvl w:ilvl="2">
       <w:start w:val="1"/>
       <w:numFmt w:val="bullet"/>
-      <w:lvlText w:val=""/>
-      <w:lvlJc w:val="start"/>
-      <w:pPr>
-        <w:tabs>
-          <w:tab w:val="num" w:pos="2127"/>
-        </w:tabs>
-        <w:ind w:start="2127" w:hanging="283"/>
-      </w:pPr>
-      <w:rPr>
-        <w:rFonts w:ascii="Symbol" w:hAnsi="Symbol" w:cs="Symbol" w:hint="default"/>
+      <w:lvlText w:val="▪"/>
+      <w:lvlJc w:val="start"/>
+      <w:pPr>
+        <w:tabs>
+          <w:tab w:val="num" w:pos="1440"/>
+        </w:tabs>
+        <w:ind w:start="1440" w:hanging="360"/>
+      </w:pPr>
+      <w:rPr>
+        <w:rFonts w:ascii="OpenSymbol" w:hAnsi="OpenSymbol" w:cs="OpenSymbol" w:hint="default"/>
       </w:rPr>
     </w:lvl>
     <w:lvl w:ilvl="3">
@@ -1133,9 +1046,9 @@
       <w:lvlJc w:val="start"/>
       <w:pPr>
         <w:tabs>
-          <w:tab w:val="num" w:pos="2836"/>
-        </w:tabs>
-        <w:ind w:start="2836" w:hanging="283"/>
+          <w:tab w:val="num" w:pos="1800"/>
+        </w:tabs>
+        <w:ind w:start="1800" w:hanging="360"/>
       </w:pPr>
       <w:rPr>
         <w:rFonts w:ascii="Symbol" w:hAnsi="Symbol" w:cs="Symbol" w:hint="default"/>
@@ -1144,31 +1057,31 @@
     <w:lvl w:ilvl="4">
       <w:start w:val="1"/>
       <w:numFmt w:val="bullet"/>
-      <w:lvlText w:val=""/>
-      <w:lvlJc w:val="start"/>
-      <w:pPr>
-        <w:tabs>
-          <w:tab w:val="num" w:pos="3545"/>
-        </w:tabs>
-        <w:ind w:start="3545" w:hanging="283"/>
-      </w:pPr>
-      <w:rPr>
-        <w:rFonts w:ascii="Symbol" w:hAnsi="Symbol" w:cs="Symbol" w:hint="default"/>
+      <w:lvlText w:val="◦"/>
+      <w:lvlJc w:val="start"/>
+      <w:pPr>
+        <w:tabs>
+          <w:tab w:val="num" w:pos="2160"/>
+        </w:tabs>
+        <w:ind w:start="2160" w:hanging="360"/>
+      </w:pPr>
+      <w:rPr>
+        <w:rFonts w:ascii="OpenSymbol" w:hAnsi="OpenSymbol" w:cs="OpenSymbol" w:hint="default"/>
       </w:rPr>
     </w:lvl>
     <w:lvl w:ilvl="5">
       <w:start w:val="1"/>
       <w:numFmt w:val="bullet"/>
-      <w:lvlText w:val=""/>
-      <w:lvlJc w:val="start"/>
-      <w:pPr>
-        <w:tabs>
-          <w:tab w:val="num" w:pos="4254"/>
-        </w:tabs>
-        <w:ind w:start="4254" w:hanging="283"/>
-      </w:pPr>
-      <w:rPr>
-        <w:rFonts w:ascii="Symbol" w:hAnsi="Symbol" w:cs="Symbol" w:hint="default"/>
+      <w:lvlText w:val="▪"/>
+      <w:lvlJc w:val="start"/>
+      <w:pPr>
+        <w:tabs>
+          <w:tab w:val="num" w:pos="2520"/>
+        </w:tabs>
+        <w:ind w:start="2520" w:hanging="360"/>
+      </w:pPr>
+      <w:rPr>
+        <w:rFonts w:ascii="OpenSymbol" w:hAnsi="OpenSymbol" w:cs="OpenSymbol" w:hint="default"/>
       </w:rPr>
     </w:lvl>
     <w:lvl w:ilvl="6">
@@ -1178,9 +1091,9 @@
       <w:lvlJc w:val="start"/>
       <w:pPr>
         <w:tabs>
-          <w:tab w:val="num" w:pos="4963"/>
-        </w:tabs>
-        <w:ind w:start="4963" w:hanging="283"/>
+          <w:tab w:val="num" w:pos="2880"/>
+        </w:tabs>
+        <w:ind w:start="2880" w:hanging="360"/>
       </w:pPr>
       <w:rPr>
         <w:rFonts w:ascii="Symbol" w:hAnsi="Symbol" w:cs="Symbol" w:hint="default"/>
@@ -1189,309 +1102,35 @@
     <w:lvl w:ilvl="7">
       <w:start w:val="1"/>
       <w:numFmt w:val="bullet"/>
-      <w:lvlText w:val=""/>
-      <w:lvlJc w:val="start"/>
-      <w:pPr>
-        <w:tabs>
-          <w:tab w:val="num" w:pos="5672"/>
-        </w:tabs>
-        <w:ind w:start="5672" w:hanging="283"/>
-      </w:pPr>
-      <w:rPr>
-        <w:rFonts w:ascii="Symbol" w:hAnsi="Symbol" w:cs="Symbol" w:hint="default"/>
+      <w:lvlText w:val="◦"/>
+      <w:lvlJc w:val="start"/>
+      <w:pPr>
+        <w:tabs>
+          <w:tab w:val="num" w:pos="3240"/>
+        </w:tabs>
+        <w:ind w:start="3240" w:hanging="360"/>
+      </w:pPr>
+      <w:rPr>
+        <w:rFonts w:ascii="OpenSymbol" w:hAnsi="OpenSymbol" w:cs="OpenSymbol" w:hint="default"/>
       </w:rPr>
     </w:lvl>
     <w:lvl w:ilvl="8">
       <w:start w:val="1"/>
       <w:numFmt w:val="bullet"/>
-      <w:lvlText w:val=""/>
-      <w:lvlJc w:val="start"/>
-      <w:pPr>
-        <w:tabs>
-          <w:tab w:val="num" w:pos="6381"/>
-        </w:tabs>
-        <w:ind w:start="6381" w:hanging="283"/>
-      </w:pPr>
-      <w:rPr>
-        <w:rFonts w:ascii="Symbol" w:hAnsi="Symbol" w:cs="Symbol" w:hint="default"/>
+      <w:lvlText w:val="▪"/>
+      <w:lvlJc w:val="start"/>
+      <w:pPr>
+        <w:tabs>
+          <w:tab w:val="num" w:pos="3600"/>
+        </w:tabs>
+        <w:ind w:start="3600" w:hanging="360"/>
+      </w:pPr>
+      <w:rPr>
+        <w:rFonts w:ascii="OpenSymbol" w:hAnsi="OpenSymbol" w:cs="OpenSymbol" w:hint="default"/>
       </w:rPr>
     </w:lvl>
   </w:abstractNum>
   <w:abstractNum w:abstractNumId="5">
-    <w:lvl w:ilvl="0">
-      <w:start w:val="1"/>
-      <w:numFmt w:val="bullet"/>
-      <w:lvlText w:val=""/>
-      <w:lvlJc w:val="start"/>
-      <w:pPr>
-        <w:tabs>
-          <w:tab w:val="num" w:pos="709"/>
-        </w:tabs>
-        <w:ind w:start="709" w:hanging="283"/>
-      </w:pPr>
-      <w:rPr>
-        <w:rFonts w:ascii="Symbol" w:hAnsi="Symbol" w:cs="Symbol" w:hint="default"/>
-      </w:rPr>
-    </w:lvl>
-    <w:lvl w:ilvl="1">
-      <w:start w:val="1"/>
-      <w:numFmt w:val="bullet"/>
-      <w:lvlText w:val=""/>
-      <w:lvlJc w:val="start"/>
-      <w:pPr>
-        <w:tabs>
-          <w:tab w:val="num" w:pos="1418"/>
-        </w:tabs>
-        <w:ind w:start="1418" w:hanging="283"/>
-      </w:pPr>
-      <w:rPr>
-        <w:rFonts w:ascii="Symbol" w:hAnsi="Symbol" w:cs="Symbol" w:hint="default"/>
-      </w:rPr>
-    </w:lvl>
-    <w:lvl w:ilvl="2">
-      <w:start w:val="1"/>
-      <w:numFmt w:val="bullet"/>
-      <w:lvlText w:val=""/>
-      <w:lvlJc w:val="start"/>
-      <w:pPr>
-        <w:tabs>
-          <w:tab w:val="num" w:pos="2127"/>
-        </w:tabs>
-        <w:ind w:start="2127" w:hanging="283"/>
-      </w:pPr>
-      <w:rPr>
-        <w:rFonts w:ascii="Symbol" w:hAnsi="Symbol" w:cs="Symbol" w:hint="default"/>
-      </w:rPr>
-    </w:lvl>
-    <w:lvl w:ilvl="3">
-      <w:start w:val="1"/>
-      <w:numFmt w:val="bullet"/>
-      <w:lvlText w:val=""/>
-      <w:lvlJc w:val="start"/>
-      <w:pPr>
-        <w:tabs>
-          <w:tab w:val="num" w:pos="2836"/>
-        </w:tabs>
-        <w:ind w:start="2836" w:hanging="283"/>
-      </w:pPr>
-      <w:rPr>
-        <w:rFonts w:ascii="Symbol" w:hAnsi="Symbol" w:cs="Symbol" w:hint="default"/>
-      </w:rPr>
-    </w:lvl>
-    <w:lvl w:ilvl="4">
-      <w:start w:val="1"/>
-      <w:numFmt w:val="bullet"/>
-      <w:lvlText w:val=""/>
-      <w:lvlJc w:val="start"/>
-      <w:pPr>
-        <w:tabs>
-          <w:tab w:val="num" w:pos="3545"/>
-        </w:tabs>
-        <w:ind w:start="3545" w:hanging="283"/>
-      </w:pPr>
-      <w:rPr>
-        <w:rFonts w:ascii="Symbol" w:hAnsi="Symbol" w:cs="Symbol" w:hint="default"/>
-      </w:rPr>
-    </w:lvl>
-    <w:lvl w:ilvl="5">
-      <w:start w:val="1"/>
-      <w:numFmt w:val="bullet"/>
-      <w:lvlText w:val=""/>
-      <w:lvlJc w:val="start"/>
-      <w:pPr>
-        <w:tabs>
-          <w:tab w:val="num" w:pos="4254"/>
-        </w:tabs>
-        <w:ind w:start="4254" w:hanging="283"/>
-      </w:pPr>
-      <w:rPr>
-        <w:rFonts w:ascii="Symbol" w:hAnsi="Symbol" w:cs="Symbol" w:hint="default"/>
-      </w:rPr>
-    </w:lvl>
-    <w:lvl w:ilvl="6">
-      <w:start w:val="1"/>
-      <w:numFmt w:val="bullet"/>
-      <w:lvlText w:val=""/>
-      <w:lvlJc w:val="start"/>
-      <w:pPr>
-        <w:tabs>
-          <w:tab w:val="num" w:pos="4963"/>
-        </w:tabs>
-        <w:ind w:start="4963" w:hanging="283"/>
-      </w:pPr>
-      <w:rPr>
-        <w:rFonts w:ascii="Symbol" w:hAnsi="Symbol" w:cs="Symbol" w:hint="default"/>
-      </w:rPr>
-    </w:lvl>
-    <w:lvl w:ilvl="7">
-      <w:start w:val="1"/>
-      <w:numFmt w:val="bullet"/>
-      <w:lvlText w:val=""/>
-      <w:lvlJc w:val="start"/>
-      <w:pPr>
-        <w:tabs>
-          <w:tab w:val="num" w:pos="5672"/>
-        </w:tabs>
-        <w:ind w:start="5672" w:hanging="283"/>
-      </w:pPr>
-      <w:rPr>
-        <w:rFonts w:ascii="Symbol" w:hAnsi="Symbol" w:cs="Symbol" w:hint="default"/>
-      </w:rPr>
-    </w:lvl>
-    <w:lvl w:ilvl="8">
-      <w:start w:val="1"/>
-      <w:numFmt w:val="bullet"/>
-      <w:lvlText w:val=""/>
-      <w:lvlJc w:val="start"/>
-      <w:pPr>
-        <w:tabs>
-          <w:tab w:val="num" w:pos="6381"/>
-        </w:tabs>
-        <w:ind w:start="6381" w:hanging="283"/>
-      </w:pPr>
-      <w:rPr>
-        <w:rFonts w:ascii="Symbol" w:hAnsi="Symbol" w:cs="Symbol" w:hint="default"/>
-      </w:rPr>
-    </w:lvl>
-  </w:abstractNum>
-  <w:abstractNum w:abstractNumId="6">
-    <w:lvl w:ilvl="0">
-      <w:start w:val="1"/>
-      <w:numFmt w:val="bullet"/>
-      <w:lvlText w:val=""/>
-      <w:lvlJc w:val="start"/>
-      <w:pPr>
-        <w:tabs>
-          <w:tab w:val="num" w:pos="720"/>
-        </w:tabs>
-        <w:ind w:start="720" w:hanging="360"/>
-      </w:pPr>
-      <w:rPr>
-        <w:rFonts w:ascii="Symbol" w:hAnsi="Symbol" w:cs="Symbol" w:hint="default"/>
-      </w:rPr>
-    </w:lvl>
-    <w:lvl w:ilvl="1">
-      <w:start w:val="1"/>
-      <w:numFmt w:val="bullet"/>
-      <w:lvlText w:val="◦"/>
-      <w:lvlJc w:val="start"/>
-      <w:pPr>
-        <w:tabs>
-          <w:tab w:val="num" w:pos="1080"/>
-        </w:tabs>
-        <w:ind w:start="1080" w:hanging="360"/>
-      </w:pPr>
-      <w:rPr>
-        <w:rFonts w:ascii="OpenSymbol" w:hAnsi="OpenSymbol" w:cs="OpenSymbol" w:hint="default"/>
-      </w:rPr>
-    </w:lvl>
-    <w:lvl w:ilvl="2">
-      <w:start w:val="1"/>
-      <w:numFmt w:val="bullet"/>
-      <w:lvlText w:val="▪"/>
-      <w:lvlJc w:val="start"/>
-      <w:pPr>
-        <w:tabs>
-          <w:tab w:val="num" w:pos="1440"/>
-        </w:tabs>
-        <w:ind w:start="1440" w:hanging="360"/>
-      </w:pPr>
-      <w:rPr>
-        <w:rFonts w:ascii="OpenSymbol" w:hAnsi="OpenSymbol" w:cs="OpenSymbol" w:hint="default"/>
-      </w:rPr>
-    </w:lvl>
-    <w:lvl w:ilvl="3">
-      <w:start w:val="1"/>
-      <w:numFmt w:val="bullet"/>
-      <w:lvlText w:val=""/>
-      <w:lvlJc w:val="start"/>
-      <w:pPr>
-        <w:tabs>
-          <w:tab w:val="num" w:pos="1800"/>
-        </w:tabs>
-        <w:ind w:start="1800" w:hanging="360"/>
-      </w:pPr>
-      <w:rPr>
-        <w:rFonts w:ascii="Symbol" w:hAnsi="Symbol" w:cs="Symbol" w:hint="default"/>
-      </w:rPr>
-    </w:lvl>
-    <w:lvl w:ilvl="4">
-      <w:start w:val="1"/>
-      <w:numFmt w:val="bullet"/>
-      <w:lvlText w:val="◦"/>
-      <w:lvlJc w:val="start"/>
-      <w:pPr>
-        <w:tabs>
-          <w:tab w:val="num" w:pos="2160"/>
-        </w:tabs>
-        <w:ind w:start="2160" w:hanging="360"/>
-      </w:pPr>
-      <w:rPr>
-        <w:rFonts w:ascii="OpenSymbol" w:hAnsi="OpenSymbol" w:cs="OpenSymbol" w:hint="default"/>
-      </w:rPr>
-    </w:lvl>
-    <w:lvl w:ilvl="5">
-      <w:start w:val="1"/>
-      <w:numFmt w:val="bullet"/>
-      <w:lvlText w:val="▪"/>
-      <w:lvlJc w:val="start"/>
-      <w:pPr>
-        <w:tabs>
-          <w:tab w:val="num" w:pos="2520"/>
-        </w:tabs>
-        <w:ind w:start="2520" w:hanging="360"/>
-      </w:pPr>
-      <w:rPr>
-        <w:rFonts w:ascii="OpenSymbol" w:hAnsi="OpenSymbol" w:cs="OpenSymbol" w:hint="default"/>
-      </w:rPr>
-    </w:lvl>
-    <w:lvl w:ilvl="6">
-      <w:start w:val="1"/>
-      <w:numFmt w:val="bullet"/>
-      <w:lvlText w:val=""/>
-      <w:lvlJc w:val="start"/>
-      <w:pPr>
-        <w:tabs>
-          <w:tab w:val="num" w:pos="2880"/>
-        </w:tabs>
-        <w:ind w:start="2880" w:hanging="360"/>
-      </w:pPr>
-      <w:rPr>
-        <w:rFonts w:ascii="Symbol" w:hAnsi="Symbol" w:cs="Symbol" w:hint="default"/>
-      </w:rPr>
-    </w:lvl>
-    <w:lvl w:ilvl="7">
-      <w:start w:val="1"/>
-      <w:numFmt w:val="bullet"/>
-      <w:lvlText w:val="◦"/>
-      <w:lvlJc w:val="start"/>
-      <w:pPr>
-        <w:tabs>
-          <w:tab w:val="num" w:pos="3240"/>
-        </w:tabs>
-        <w:ind w:start="3240" w:hanging="360"/>
-      </w:pPr>
-      <w:rPr>
-        <w:rFonts w:ascii="OpenSymbol" w:hAnsi="OpenSymbol" w:cs="OpenSymbol" w:hint="default"/>
-      </w:rPr>
-    </w:lvl>
-    <w:lvl w:ilvl="8">
-      <w:start w:val="1"/>
-      <w:numFmt w:val="bullet"/>
-      <w:lvlText w:val="▪"/>
-      <w:lvlJc w:val="start"/>
-      <w:pPr>
-        <w:tabs>
-          <w:tab w:val="num" w:pos="3600"/>
-        </w:tabs>
-        <w:ind w:start="3600" w:hanging="360"/>
-      </w:pPr>
-      <w:rPr>
-        <w:rFonts w:ascii="OpenSymbol" w:hAnsi="OpenSymbol" w:cs="OpenSymbol" w:hint="default"/>
-      </w:rPr>
-    </w:lvl>
-  </w:abstractNum>
-  <w:abstractNum w:abstractNumId="7">
     <w:lvl w:ilvl="0">
       <w:start w:val="1"/>
       <w:numFmt w:val="none"/>
@@ -1624,12 +1263,6 @@
   </w:num>
   <w:num w:numId="5">
     <w:abstractNumId w:val="5"/>
-  </w:num>
-  <w:num w:numId="6">
-    <w:abstractNumId w:val="6"/>
-  </w:num>
-  <w:num w:numId="7">
-    <w:abstractNumId w:val="7"/>
   </w:num>
 </w:numbering>
 </file>

</xml_diff>

<commit_message>
Added note technique and start of the stability verification script, updated some notebooks, now fetching the cached questions with at least 100 votes until 2022 max, removed cached questions from repo
</commit_message>
<xml_diff>
--- a/project_5.docx
+++ b/project_5.docx
@@ -134,18 +134,6 @@
       </w:pPr>
       <w:r>
         <w:rPr/>
-        <w:t>Tes cached_questions vont de 2010 a 2012.</w:t>
-      </w:r>
-    </w:p>
-    <w:p>
-      <w:pPr>
-        <w:pStyle w:val="Normal"/>
-        <w:bidi w:val="0"/>
-        <w:jc w:val="start"/>
-        <w:rPr/>
-      </w:pPr>
-      <w:r>
-        <w:rPr/>
       </w:r>
     </w:p>
     <w:p>
@@ -169,11 +157,42 @@
       </w:pPr>
       <w:r>
         <w:rPr/>
-        <w:t xml:space="preserve">- </w:t>
-      </w:r>
-      <w:r>
-        <w:rPr/>
-        <w:t>max depth of 2 is quite low but ok with 100 estimators. En utilisant USE tu dois avoir une dimension discriminante qui est la plus utilisée dans ton arbre vu qu’il est coupé qu’une fois. Le jaccard score est bien pour ce genre de prédiction.</w:t>
+        <w:t>- max depth of 2 is quite low but ok with 100 estimators. En utilisant USE tu dois avoir une dimension discriminante qui est la plus utilisée dans ton arbre vu qu’il est coupé qu’une fois. Le jaccard score est bien pour ce genre de prédiction.</w:t>
+      </w:r>
+    </w:p>
+    <w:p>
+      <w:pPr>
+        <w:pStyle w:val="Normal"/>
+        <w:bidi w:val="0"/>
+        <w:jc w:val="start"/>
+        <w:rPr/>
+      </w:pPr>
+      <w:r>
+        <w:rPr/>
+      </w:r>
+    </w:p>
+    <w:p>
+      <w:pPr>
+        <w:pStyle w:val="Normal"/>
+        <w:bidi w:val="0"/>
+        <w:jc w:val="start"/>
+        <w:rPr/>
+      </w:pPr>
+      <w:r>
+        <w:rPr/>
+        <w:t>NOTE TECHNIQUE</w:t>
+      </w:r>
+    </w:p>
+    <w:p>
+      <w:pPr>
+        <w:pStyle w:val="Normal"/>
+        <w:bidi w:val="0"/>
+        <w:jc w:val="start"/>
+        <w:rPr/>
+      </w:pPr>
+      <w:r>
+        <w:rPr/>
+        <w:t>- Check mes notions de data/model drift et concept drift, pas sûr qu’ils soient 100% correct.</w:t>
       </w:r>
     </w:p>
     <w:p>
@@ -218,14 +237,7 @@
           <w:b/>
           <w:bCs/>
         </w:rPr>
-        <w:t xml:space="preserve">- &gt; </w:t>
-      </w:r>
-      <w:r>
-        <w:rPr>
-          <w:b/>
-          <w:bCs/>
-        </w:rPr>
-        <w:t>fais un notebook juste pour ça pour genre 2013 vu que tes cached questions sarretent en 2012.</w:t>
+        <w:t>- &gt; fais un notebook juste pour ça pour genre 2013 vu que tes cached questions sarretent en 2012.</w:t>
       </w:r>
     </w:p>
     <w:p>

</xml_diff>

<commit_message>
Improved text cleaning method, improved data structure in supervised learning script, improved and finished stability detection script, run some notebooks
</commit_message>
<xml_diff>
--- a/project_5.docx
+++ b/project_5.docx
@@ -17,30 +17,6 @@
     <w:p>
       <w:pPr>
         <w:pStyle w:val="Normal"/>
-        <w:bidi w:val="0"/>
-        <w:jc w:val="start"/>
-        <w:rPr/>
-      </w:pPr>
-      <w:r>
-        <w:rPr/>
-      </w:r>
-    </w:p>
-    <w:p>
-      <w:pPr>
-        <w:pStyle w:val="PreformattedText"/>
-        <w:bidi w:val="0"/>
-        <w:spacing w:before="0" w:after="283"/>
-        <w:jc w:val="start"/>
-        <w:rPr/>
-      </w:pPr>
-      <w:r>
-        <w:rPr/>
-        <w:t>Best hyperparameters found:{'num_topics': 2, 'alpha': 0.61, 'eta': None, 'cv': -1.7413564061349542}.</w:t>
-      </w:r>
-    </w:p>
-    <w:p>
-      <w:pPr>
-        <w:pStyle w:val="Normal"/>
         <w:numPr>
           <w:ilvl w:val="0"/>
           <w:numId w:val="0"/>
@@ -79,38 +55,6 @@
       </w:pPr>
       <w:r>
         <w:rPr/>
-        <w:t>Is it ok to inly have 2 topics or should I put more ?</w:t>
-      </w:r>
-    </w:p>
-    <w:p>
-      <w:pPr>
-        <w:pStyle w:val="Normal"/>
-        <w:numPr>
-          <w:ilvl w:val="0"/>
-          <w:numId w:val="4"/>
-        </w:numPr>
-        <w:bidi w:val="0"/>
-        <w:jc w:val="start"/>
-        <w:rPr/>
-      </w:pPr>
-      <w:r>
-        <w:rPr/>
-        <w:t>Tu pourrais essayer 3-4-… topics et voir si tu peux différencier d’un point de vue business.</w:t>
-      </w:r>
-    </w:p>
-    <w:p>
-      <w:pPr>
-        <w:pStyle w:val="Normal"/>
-        <w:numPr>
-          <w:ilvl w:val="0"/>
-          <w:numId w:val="4"/>
-        </w:numPr>
-        <w:bidi w:val="0"/>
-        <w:jc w:val="start"/>
-        <w:rPr/>
-      </w:pPr>
-      <w:r>
-        <w:rPr/>
         <w:t>Tu peux faire un tfidf puis un kmeans pour voir un wordcloud des groupes pour voir ce qui apparaît et si ça ressemble au lda topics.</w:t>
       </w:r>
     </w:p>
@@ -215,36 +159,70 @@
       </w:pPr>
       <w:r>
         <w:rPr/>
+        <w:t>VERIFICATION</w:t>
+      </w:r>
+    </w:p>
+    <w:p>
+      <w:pPr>
+        <w:pStyle w:val="Normal"/>
+        <w:bidi w:val="0"/>
+        <w:jc w:val="start"/>
+        <w:rPr/>
+      </w:pPr>
+      <w:r>
+        <w:rPr/>
+        <w:t>- Ca va mes metriques ? Je pense pas que je peux calculer le drift avec ma single feature, creuse un peu plus mais bon.</w:t>
+      </w:r>
+    </w:p>
+    <w:p>
+      <w:pPr>
+        <w:pStyle w:val="Normal"/>
+        <w:bidi w:val="0"/>
+        <w:jc w:val="start"/>
+        <w:rPr/>
+      </w:pPr>
+      <w:r>
+        <w:rPr/>
+        <w:t>- J-ai assez de question par mois ? Je pense pas.</w:t>
+      </w:r>
+    </w:p>
+    <w:p>
+      <w:pPr>
+        <w:pStyle w:val="Normal"/>
+        <w:bidi w:val="0"/>
+        <w:jc w:val="start"/>
+        <w:rPr/>
+      </w:pPr>
+      <w:r>
+        <w:rPr/>
+      </w:r>
+    </w:p>
+    <w:p>
+      <w:pPr>
+        <w:pStyle w:val="Normal"/>
+        <w:bidi w:val="0"/>
+        <w:jc w:val="start"/>
+        <w:rPr/>
+      </w:pPr>
+      <w:r>
+        <w:rPr/>
+        <w:t>Word clouds for java will include the javascript words as well:)</w:t>
+      </w:r>
+    </w:p>
+    <w:p>
+      <w:pPr>
+        <w:pStyle w:val="Normal"/>
+        <w:bidi w:val="0"/>
+        <w:jc w:val="start"/>
+        <w:rPr/>
+      </w:pPr>
+      <w:r>
+        <w:rPr/>
       </w:r>
     </w:p>
     <w:p>
       <w:pPr>
         <w:pStyle w:val="BodyText"/>
-        <w:rPr/>
-      </w:pPr>
-      <w:r>
-        <w:rPr/>
-        <w:t>En attendant leur mise œuvre ultérieure, vous avez prévu de vérifier la stabilité du modèle dans le temps sur 1 an, en mesurant mensuellement l’évolution des mesures et scores des questions de chacun de ces mois.</w:t>
-      </w:r>
-    </w:p>
-    <w:p>
-      <w:pPr>
-        <w:pStyle w:val="BodyText"/>
-        <w:rPr/>
-      </w:pPr>
-      <w:r>
-        <w:rPr>
-          <w:b/>
-          <w:bCs/>
-        </w:rPr>
-        <w:t>- &gt; fais un notebook juste pour ça pour genre 2013 vu que tes cached questions sarretent en 2012.</w:t>
-      </w:r>
-    </w:p>
-    <w:p>
-      <w:pPr>
-        <w:pStyle w:val="Normal"/>
-        <w:bidi w:val="0"/>
-        <w:jc w:val="start"/>
         <w:rPr/>
       </w:pPr>
       <w:r>

</xml_diff>